<commit_message>
Added files for answers to assignment 1.
</commit_message>
<xml_diff>
--- a/assignment1_r.docx
+++ b/assignment1_r.docx
@@ -1,6 +1,6 @@
 
 <file path=word/document.xml><?xml version="1.0" encoding="utf-8"?>
-<w:document xmlns:wpc="http://schemas.microsoft.com/office/word/2010/wordprocessingCanvas" xmlns:mc="http://schemas.openxmlformats.org/markup-compatibility/2006" xmlns:o="urn:schemas-microsoft-com:office:office" xmlns:r="http://schemas.openxmlformats.org/officeDocument/2006/relationships" xmlns:m="http://schemas.openxmlformats.org/officeDocument/2006/math" xmlns:v="urn:schemas-microsoft-com:vml" xmlns:wp14="http://schemas.microsoft.com/office/word/2010/wordprocessingDrawing" xmlns:wp="http://schemas.openxmlformats.org/drawingml/2006/wordprocessingDrawing" xmlns:w10="urn:schemas-microsoft-com:office:word" xmlns:w="http://schemas.openxmlformats.org/wordprocessingml/2006/main" xmlns:w14="http://schemas.microsoft.com/office/word/2010/wordml" xmlns:w15="http://schemas.microsoft.com/office/word/2012/wordml" xmlns:wpg="http://schemas.microsoft.com/office/word/2010/wordprocessingGroup" xmlns:wpi="http://schemas.microsoft.com/office/word/2010/wordprocessingInk" xmlns:wne="http://schemas.microsoft.com/office/word/2006/wordml" xmlns:wps="http://schemas.microsoft.com/office/word/2010/wordprocessingShape" mc:Ignorable="w14 w15 wp14">
+<w:document xmlns:mv="urn:schemas-microsoft-com:mac:vml" xmlns:mo="http://schemas.microsoft.com/office/mac/office/2008/main" xmlns:ve="http://schemas.openxmlformats.org/markup-compatibility/2006" xmlns:o="urn:schemas-microsoft-com:office:office" xmlns:r="http://schemas.openxmlformats.org/officeDocument/2006/relationships" xmlns:m="http://schemas.openxmlformats.org/officeDocument/2006/math" xmlns:v="urn:schemas-microsoft-com:vml" xmlns:w10="urn:schemas-microsoft-com:office:word" xmlns:w="http://schemas.openxmlformats.org/wordprocessingml/2006/main" xmlns:wne="http://schemas.microsoft.com/office/word/2006/wordml" xmlns:wp="http://schemas.openxmlformats.org/drawingml/2006/wordprocessingDrawing" ve:Ignorable="mv" ve:PreserveAttributes="mv:*">
   <w:body>
     <w:p>
       <w:pPr>
@@ -39,7 +39,7 @@
           <w:bCs/>
           <w:color w:val="000000"/>
         </w:rPr>
-        <w:t>R Programming Assignment</w:t>
+        <w:t>R Programming Assignment—Alyssa Peterson</w:t>
       </w:r>
     </w:p>
     <w:p>
@@ -73,13 +73,15 @@
         <w:spacing w:after="160" w:line="240" w:lineRule="auto"/>
         <w:rPr>
           <w:rFonts w:ascii="Times New Roman" w:eastAsia="Times New Roman" w:hAnsi="Times New Roman" w:cs="Times New Roman"/>
-          <w:sz w:val="24"/>
-          <w:szCs w:val="24"/>
-        </w:rPr>
-      </w:pPr>
-      <w:r>
-        <w:rPr>
-          <w:rFonts w:ascii="Calibri" w:eastAsia="Times New Roman" w:hAnsi="Calibri" w:cs="Times New Roman"/>
+          <w:b/>
+          <w:sz w:val="24"/>
+          <w:szCs w:val="24"/>
+        </w:rPr>
+      </w:pPr>
+      <w:r>
+        <w:rPr>
+          <w:rFonts w:ascii="Calibri" w:eastAsia="Times New Roman" w:hAnsi="Calibri" w:cs="Times New Roman"/>
+          <w:b/>
           <w:color w:val="000000"/>
         </w:rPr>
         <w:t xml:space="preserve">For each of the following, copy </w:t>
@@ -96,25 +98,43 @@
       <w:r>
         <w:rPr>
           <w:rFonts w:ascii="Calibri" w:eastAsia="Times New Roman" w:hAnsi="Calibri" w:cs="Times New Roman"/>
-          <w:color w:val="000000"/>
-        </w:rPr>
-        <w:t xml:space="preserve"> (and your written response, for part 1.8) into </w:t>
-      </w:r>
-      <w:proofErr w:type="gramStart"/>
-      <w:r>
-        <w:rPr>
-          <w:rFonts w:ascii="Calibri" w:eastAsia="Times New Roman" w:hAnsi="Calibri" w:cs="Times New Roman"/>
-          <w:color w:val="000000"/>
-        </w:rPr>
-        <w:t>a</w:t>
-      </w:r>
-      <w:proofErr w:type="gramEnd"/>
-      <w:r>
-        <w:rPr>
-          <w:rFonts w:ascii="Calibri" w:eastAsia="Times New Roman" w:hAnsi="Calibri" w:cs="Times New Roman"/>
-          <w:color w:val="000000"/>
-        </w:rPr>
-        <w:t xml:space="preserve"> .r, .txt, .doc,</w:t>
+          <w:b/>
+          <w:color w:val="000000"/>
+        </w:rPr>
+        <w:t xml:space="preserve"> (and your written response, for part 1.8) into a .r, .txt, .doc, .docx, or .rmd document.  Submit your finished document to GitHub.</w:t>
+      </w:r>
+    </w:p>
+    <w:p>
+      <w:pPr>
+        <w:spacing w:after="160" w:line="240" w:lineRule="auto"/>
+        <w:rPr>
+          <w:rFonts w:ascii="Calibri" w:eastAsia="Times New Roman" w:hAnsi="Calibri" w:cs="Times New Roman"/>
+          <w:b/>
+          <w:color w:val="000000"/>
+        </w:rPr>
+      </w:pPr>
+      <w:r>
+        <w:rPr>
+          <w:rFonts w:ascii="Calibri" w:eastAsia="Times New Roman" w:hAnsi="Calibri" w:cs="Times New Roman"/>
+          <w:b/>
+          <w:color w:val="000000"/>
+        </w:rPr>
+        <w:t>1.0  Open R.  The first line of text in the console window tells you which version of R you are running (this should be version 3.1.2).  Copy this line of text into a document, to verify that you’ve installed the correct version.</w:t>
+      </w:r>
+    </w:p>
+    <w:p>
+      <w:pPr>
+        <w:rPr>
+          <w:rFonts w:ascii="Calibri" w:eastAsia="Times New Roman" w:hAnsi="Calibri" w:cs="Times New Roman"/>
+          <w:color w:val="000000"/>
+        </w:rPr>
+      </w:pPr>
+      <w:r>
+        <w:rPr>
+          <w:rFonts w:ascii="Calibri" w:eastAsia="Times New Roman" w:hAnsi="Calibri" w:cs="Times New Roman"/>
+          <w:color w:val="000000"/>
+        </w:rPr>
+        <w:sym w:font="Wingdings" w:char="F0E0"/>
       </w:r>
       <w:r>
         <w:rPr>
@@ -128,66 +148,27 @@
           <w:rFonts w:ascii="Calibri" w:eastAsia="Times New Roman" w:hAnsi="Calibri" w:cs="Times New Roman"/>
           <w:color w:val="000000"/>
         </w:rPr>
-        <w:t>.</w:t>
-      </w:r>
-      <w:proofErr w:type="spellStart"/>
-      <w:r>
-        <w:rPr>
-          <w:rFonts w:ascii="Calibri" w:eastAsia="Times New Roman" w:hAnsi="Calibri" w:cs="Times New Roman"/>
-          <w:color w:val="000000"/>
-        </w:rPr>
-        <w:t>docx</w:t>
-      </w:r>
-      <w:proofErr w:type="spellEnd"/>
-      <w:r>
-        <w:rPr>
-          <w:rFonts w:ascii="Calibri" w:eastAsia="Times New Roman" w:hAnsi="Calibri" w:cs="Times New Roman"/>
-          <w:color w:val="000000"/>
-        </w:rPr>
-        <w:t>, or .</w:t>
-      </w:r>
-      <w:proofErr w:type="spellStart"/>
-      <w:r>
-        <w:rPr>
-          <w:rFonts w:ascii="Calibri" w:eastAsia="Times New Roman" w:hAnsi="Calibri" w:cs="Times New Roman"/>
-          <w:color w:val="000000"/>
-        </w:rPr>
-        <w:t>rmd</w:t>
-      </w:r>
-      <w:proofErr w:type="spellEnd"/>
-      <w:r>
-        <w:rPr>
-          <w:rFonts w:ascii="Calibri" w:eastAsia="Times New Roman" w:hAnsi="Calibri" w:cs="Times New Roman"/>
-          <w:color w:val="000000"/>
-        </w:rPr>
-        <w:t xml:space="preserve"> document.  Submit your finished document to GitHub.</w:t>
+        <w:t>R version 3.1.2 (2014-10-31) -- "Pumpkin Helmet"</w:t>
       </w:r>
     </w:p>
     <w:p>
       <w:pPr>
         <w:spacing w:after="160" w:line="240" w:lineRule="auto"/>
         <w:rPr>
-          <w:rFonts w:ascii="Times New Roman" w:eastAsia="Times New Roman" w:hAnsi="Times New Roman" w:cs="Times New Roman"/>
-          <w:sz w:val="24"/>
-          <w:szCs w:val="24"/>
-        </w:rPr>
-      </w:pPr>
-      <w:proofErr w:type="gramStart"/>
-      <w:r>
-        <w:rPr>
-          <w:rFonts w:ascii="Calibri" w:eastAsia="Times New Roman" w:hAnsi="Calibri" w:cs="Times New Roman"/>
-          <w:color w:val="000000"/>
-        </w:rPr>
-        <w:t>1.0  Open</w:t>
-      </w:r>
-      <w:proofErr w:type="gramEnd"/>
-      <w:r>
-        <w:rPr>
-          <w:rFonts w:ascii="Calibri" w:eastAsia="Times New Roman" w:hAnsi="Calibri" w:cs="Times New Roman"/>
-          <w:color w:val="000000"/>
-        </w:rPr>
-        <w:t xml:space="preserve"> R.  The first line of text in the console window tells you which version of R you are running (this should be version 3.1.2).  Copy this line of text into a document, to verify that you’ve installed the correct version.</w:t>
-      </w:r>
+          <w:rFonts w:ascii="Calibri" w:eastAsia="Times New Roman" w:hAnsi="Calibri" w:cs="Times New Roman"/>
+          <w:color w:val="000000"/>
+        </w:rPr>
+      </w:pPr>
+    </w:p>
+    <w:p>
+      <w:pPr>
+        <w:spacing w:after="160" w:line="240" w:lineRule="auto"/>
+        <w:rPr>
+          <w:rFonts w:ascii="Times New Roman" w:eastAsia="Times New Roman" w:hAnsi="Times New Roman" w:cs="Times New Roman"/>
+          <w:sz w:val="24"/>
+          <w:szCs w:val="24"/>
+        </w:rPr>
+      </w:pPr>
     </w:p>
     <w:p>
       <w:pPr>
@@ -195,35 +176,22 @@
         <w:textAlignment w:val="baseline"/>
         <w:rPr>
           <w:rFonts w:ascii="Calibri" w:eastAsia="Times New Roman" w:hAnsi="Calibri" w:cs="Times New Roman"/>
-          <w:color w:val="000000"/>
-        </w:rPr>
-      </w:pPr>
-      <w:r>
-        <w:rPr>
-          <w:rFonts w:ascii="Calibri" w:eastAsia="Times New Roman" w:hAnsi="Calibri" w:cs="Times New Roman"/>
-          <w:color w:val="000000"/>
-        </w:rPr>
-        <w:t xml:space="preserve">1.1 </w:t>
-      </w:r>
-      <w:r>
-        <w:rPr>
-          <w:rFonts w:ascii="Calibri" w:eastAsia="Times New Roman" w:hAnsi="Calibri" w:cs="Times New Roman"/>
-          <w:color w:val="000000"/>
-        </w:rPr>
-        <w:t>Calculate the cube root of 2015, as follows</w:t>
-      </w:r>
-      <w:proofErr w:type="gramStart"/>
-      <w:r>
-        <w:rPr>
-          <w:rFonts w:ascii="Calibri" w:eastAsia="Times New Roman" w:hAnsi="Calibri" w:cs="Times New Roman"/>
-          <w:color w:val="000000"/>
-        </w:rPr>
-        <w:t>:</w:t>
-      </w:r>
-      <w:proofErr w:type="gramEnd"/>
-      <w:r>
-        <w:rPr>
-          <w:rFonts w:ascii="Calibri" w:eastAsia="Times New Roman" w:hAnsi="Calibri" w:cs="Times New Roman"/>
+          <w:b/>
+          <w:color w:val="000000"/>
+        </w:rPr>
+      </w:pPr>
+      <w:r>
+        <w:rPr>
+          <w:rFonts w:ascii="Calibri" w:eastAsia="Times New Roman" w:hAnsi="Calibri" w:cs="Times New Roman"/>
+          <w:b/>
+          <w:color w:val="000000"/>
+        </w:rPr>
+        <w:t>1.1 Calculate the cube root of 2015, as follows:</w:t>
+      </w:r>
+      <w:r>
+        <w:rPr>
+          <w:rFonts w:ascii="Calibri" w:eastAsia="Times New Roman" w:hAnsi="Calibri" w:cs="Times New Roman"/>
+          <w:b/>
           <w:color w:val="000000"/>
         </w:rPr>
         <w:br/>
@@ -231,6 +199,7 @@
       <w:r>
         <w:rPr>
           <w:rFonts w:ascii="Courier New" w:eastAsia="Times New Roman" w:hAnsi="Courier New" w:cs="Courier New"/>
+          <w:b/>
           <w:color w:val="000000"/>
         </w:rPr>
         <w:t>2015^(1/3)</w:t>
@@ -249,38 +218,71 @@
     <w:p>
       <w:pPr>
         <w:spacing w:after="0" w:line="240" w:lineRule="auto"/>
+        <w:rPr>
+          <w:rFonts w:ascii="Times New Roman" w:eastAsia="Times New Roman" w:hAnsi="Times New Roman" w:cs="Times New Roman"/>
+          <w:sz w:val="24"/>
+          <w:szCs w:val="24"/>
+        </w:rPr>
+      </w:pPr>
+      <w:r>
+        <w:rPr>
+          <w:rFonts w:ascii="Times New Roman" w:eastAsia="Times New Roman" w:hAnsi="Times New Roman" w:cs="Times New Roman"/>
+          <w:sz w:val="24"/>
+          <w:szCs w:val="24"/>
+        </w:rPr>
+        <w:t>&gt; 2015^(1/3)</w:t>
+      </w:r>
+    </w:p>
+    <w:p>
+      <w:pPr>
+        <w:spacing w:after="0" w:line="240" w:lineRule="auto"/>
+        <w:rPr>
+          <w:rFonts w:ascii="Times New Roman" w:eastAsia="Times New Roman" w:hAnsi="Times New Roman" w:cs="Times New Roman"/>
+          <w:sz w:val="24"/>
+          <w:szCs w:val="24"/>
+        </w:rPr>
+      </w:pPr>
+      <w:r>
+        <w:rPr>
+          <w:rFonts w:ascii="Times New Roman" w:eastAsia="Times New Roman" w:hAnsi="Times New Roman" w:cs="Times New Roman"/>
+          <w:sz w:val="24"/>
+          <w:szCs w:val="24"/>
+        </w:rPr>
+        <w:t>[1] 12.63063</w:t>
+      </w:r>
+    </w:p>
+    <w:p>
+      <w:pPr>
+        <w:spacing w:after="0" w:line="240" w:lineRule="auto"/>
+        <w:rPr>
+          <w:rFonts w:ascii="Times New Roman" w:eastAsia="Times New Roman" w:hAnsi="Times New Roman" w:cs="Times New Roman"/>
+          <w:sz w:val="24"/>
+          <w:szCs w:val="24"/>
+        </w:rPr>
+      </w:pPr>
+    </w:p>
+    <w:p>
+      <w:pPr>
+        <w:spacing w:after="0" w:line="240" w:lineRule="auto"/>
         <w:textAlignment w:val="baseline"/>
         <w:rPr>
           <w:rFonts w:ascii="Calibri" w:eastAsia="Times New Roman" w:hAnsi="Calibri" w:cs="Times New Roman"/>
-          <w:color w:val="000000"/>
-        </w:rPr>
-      </w:pPr>
-      <w:r>
-        <w:rPr>
-          <w:rFonts w:ascii="Calibri" w:eastAsia="Times New Roman" w:hAnsi="Calibri" w:cs="Times New Roman"/>
-          <w:color w:val="000000"/>
-        </w:rPr>
-        <w:t xml:space="preserve">1.2 </w:t>
-      </w:r>
-      <w:r>
-        <w:rPr>
-          <w:rFonts w:ascii="Calibri" w:eastAsia="Times New Roman" w:hAnsi="Calibri" w:cs="Times New Roman"/>
-          <w:color w:val="000000"/>
-        </w:rPr>
-        <w:t>Find the absolute value of 5.7 minus 6.8 divided by .58</w:t>
-      </w:r>
-      <w:proofErr w:type="gramStart"/>
-      <w:r>
-        <w:rPr>
-          <w:rFonts w:ascii="Calibri" w:eastAsia="Times New Roman" w:hAnsi="Calibri" w:cs="Times New Roman"/>
-          <w:color w:val="000000"/>
-        </w:rPr>
-        <w:t>:</w:t>
-      </w:r>
-      <w:proofErr w:type="gramEnd"/>
-      <w:r>
-        <w:rPr>
-          <w:rFonts w:ascii="Calibri" w:eastAsia="Times New Roman" w:hAnsi="Calibri" w:cs="Times New Roman"/>
+          <w:b/>
+          <w:color w:val="000000"/>
+        </w:rPr>
+      </w:pPr>
+      <w:r>
+        <w:rPr>
+          <w:rFonts w:ascii="Calibri" w:eastAsia="Times New Roman" w:hAnsi="Calibri" w:cs="Times New Roman"/>
+          <w:b/>
+          <w:color w:val="000000"/>
+        </w:rPr>
+        <w:t>1.2 Find the absolute value of 5.7 minus 6.8 divided by .58:</w:t>
+      </w:r>
+      <w:r>
+        <w:rPr>
+          <w:rFonts w:ascii="Calibri" w:eastAsia="Times New Roman" w:hAnsi="Calibri" w:cs="Times New Roman"/>
+          <w:b/>
           <w:color w:val="000000"/>
         </w:rPr>
         <w:br/>
@@ -288,6 +290,7 @@
       <w:r>
         <w:rPr>
           <w:rFonts w:ascii="Courier New" w:eastAsia="Times New Roman" w:hAnsi="Courier New" w:cs="Courier New"/>
+          <w:b/>
           <w:color w:val="000000"/>
         </w:rPr>
         <w:t>abs(5.7-6.8)/.58</w:t>
@@ -306,38 +309,71 @@
     <w:p>
       <w:pPr>
         <w:spacing w:after="0" w:line="240" w:lineRule="auto"/>
+        <w:rPr>
+          <w:rFonts w:ascii="Times New Roman" w:eastAsia="Times New Roman" w:hAnsi="Times New Roman" w:cs="Times New Roman"/>
+          <w:sz w:val="24"/>
+          <w:szCs w:val="24"/>
+        </w:rPr>
+      </w:pPr>
+      <w:r>
+        <w:rPr>
+          <w:rFonts w:ascii="Times New Roman" w:eastAsia="Times New Roman" w:hAnsi="Times New Roman" w:cs="Times New Roman"/>
+          <w:sz w:val="24"/>
+          <w:szCs w:val="24"/>
+        </w:rPr>
+        <w:t>&gt; abs(5.7-6.8)/.58</w:t>
+      </w:r>
+    </w:p>
+    <w:p>
+      <w:pPr>
+        <w:spacing w:after="0" w:line="240" w:lineRule="auto"/>
+        <w:rPr>
+          <w:rFonts w:ascii="Times New Roman" w:eastAsia="Times New Roman" w:hAnsi="Times New Roman" w:cs="Times New Roman"/>
+          <w:sz w:val="24"/>
+          <w:szCs w:val="24"/>
+        </w:rPr>
+      </w:pPr>
+      <w:r>
+        <w:rPr>
+          <w:rFonts w:ascii="Times New Roman" w:eastAsia="Times New Roman" w:hAnsi="Times New Roman" w:cs="Times New Roman"/>
+          <w:sz w:val="24"/>
+          <w:szCs w:val="24"/>
+        </w:rPr>
+        <w:t>[1] 1.896552</w:t>
+      </w:r>
+    </w:p>
+    <w:p>
+      <w:pPr>
+        <w:spacing w:after="0" w:line="240" w:lineRule="auto"/>
+        <w:rPr>
+          <w:rFonts w:ascii="Times New Roman" w:eastAsia="Times New Roman" w:hAnsi="Times New Roman" w:cs="Times New Roman"/>
+          <w:sz w:val="24"/>
+          <w:szCs w:val="24"/>
+        </w:rPr>
+      </w:pPr>
+    </w:p>
+    <w:p>
+      <w:pPr>
+        <w:spacing w:after="0" w:line="240" w:lineRule="auto"/>
         <w:textAlignment w:val="baseline"/>
         <w:rPr>
           <w:rFonts w:ascii="Calibri" w:eastAsia="Times New Roman" w:hAnsi="Calibri" w:cs="Times New Roman"/>
-          <w:color w:val="000000"/>
-        </w:rPr>
-      </w:pPr>
-      <w:r>
-        <w:rPr>
-          <w:rFonts w:ascii="Calibri" w:eastAsia="Times New Roman" w:hAnsi="Calibri" w:cs="Times New Roman"/>
-          <w:color w:val="000000"/>
-        </w:rPr>
-        <w:t xml:space="preserve">1.3 </w:t>
-      </w:r>
-      <w:r>
-        <w:rPr>
-          <w:rFonts w:ascii="Calibri" w:eastAsia="Times New Roman" w:hAnsi="Calibri" w:cs="Times New Roman"/>
-          <w:color w:val="000000"/>
-        </w:rPr>
-        <w:t>Create a list of integers from 1 to 12 and call it “a”</w:t>
-      </w:r>
-      <w:proofErr w:type="gramStart"/>
-      <w:r>
-        <w:rPr>
-          <w:rFonts w:ascii="Calibri" w:eastAsia="Times New Roman" w:hAnsi="Calibri" w:cs="Times New Roman"/>
-          <w:color w:val="000000"/>
-        </w:rPr>
-        <w:t>:</w:t>
-      </w:r>
-      <w:proofErr w:type="gramEnd"/>
-      <w:r>
-        <w:rPr>
-          <w:rFonts w:ascii="Calibri" w:eastAsia="Times New Roman" w:hAnsi="Calibri" w:cs="Times New Roman"/>
+          <w:b/>
+          <w:color w:val="000000"/>
+        </w:rPr>
+      </w:pPr>
+      <w:r>
+        <w:rPr>
+          <w:rFonts w:ascii="Calibri" w:eastAsia="Times New Roman" w:hAnsi="Calibri" w:cs="Times New Roman"/>
+          <w:b/>
+          <w:color w:val="000000"/>
+        </w:rPr>
+        <w:t>1.3 Create a list of integers from 1 to 12 and call it “a”:</w:t>
+      </w:r>
+      <w:r>
+        <w:rPr>
+          <w:rFonts w:ascii="Calibri" w:eastAsia="Times New Roman" w:hAnsi="Calibri" w:cs="Times New Roman"/>
+          <w:b/>
           <w:color w:val="000000"/>
         </w:rPr>
         <w:br/>
@@ -345,6 +381,7 @@
       <w:r>
         <w:rPr>
           <w:rFonts w:ascii="Courier New" w:eastAsia="Times New Roman" w:hAnsi="Courier New" w:cs="Courier New"/>
+          <w:b/>
           <w:color w:val="000000"/>
         </w:rPr>
         <w:t>a = 1:12</w:t>
@@ -352,6 +389,7 @@
       <w:r>
         <w:rPr>
           <w:rFonts w:ascii="Courier New" w:eastAsia="Times New Roman" w:hAnsi="Courier New" w:cs="Courier New"/>
+          <w:b/>
           <w:color w:val="000000"/>
         </w:rPr>
         <w:br/>
@@ -360,6 +398,7 @@
       <w:r>
         <w:rPr>
           <w:rFonts w:ascii="Calibri" w:eastAsia="Times New Roman" w:hAnsi="Calibri" w:cs="Times New Roman"/>
+          <w:b/>
           <w:color w:val="000000"/>
         </w:rPr>
         <w:t xml:space="preserve">(this will print </w:t>
@@ -367,6 +406,7 @@
       <w:r>
         <w:rPr>
           <w:rFonts w:ascii="Courier New" w:eastAsia="Times New Roman" w:hAnsi="Courier New" w:cs="Courier New"/>
+          <w:b/>
           <w:color w:val="000000"/>
         </w:rPr>
         <w:t>a</w:t>
@@ -374,6 +414,7 @@
       <w:r>
         <w:rPr>
           <w:rFonts w:ascii="Calibri" w:eastAsia="Times New Roman" w:hAnsi="Calibri" w:cs="Times New Roman"/>
+          <w:b/>
           <w:color w:val="000000"/>
         </w:rPr>
         <w:t>, so you can paste it into your homework; do this each time)</w:t>
@@ -392,25 +433,84 @@
     <w:p>
       <w:pPr>
         <w:spacing w:after="0" w:line="240" w:lineRule="auto"/>
+        <w:rPr>
+          <w:rFonts w:ascii="Times New Roman" w:eastAsia="Times New Roman" w:hAnsi="Times New Roman" w:cs="Times New Roman"/>
+          <w:sz w:val="24"/>
+          <w:szCs w:val="24"/>
+        </w:rPr>
+      </w:pPr>
+      <w:r>
+        <w:rPr>
+          <w:rFonts w:ascii="Times New Roman" w:eastAsia="Times New Roman" w:hAnsi="Times New Roman" w:cs="Times New Roman"/>
+          <w:sz w:val="24"/>
+          <w:szCs w:val="24"/>
+        </w:rPr>
+        <w:t>&gt; a = 1:12</w:t>
+      </w:r>
+    </w:p>
+    <w:p>
+      <w:pPr>
+        <w:spacing w:after="0" w:line="240" w:lineRule="auto"/>
+        <w:rPr>
+          <w:rFonts w:ascii="Times New Roman" w:eastAsia="Times New Roman" w:hAnsi="Times New Roman" w:cs="Times New Roman"/>
+          <w:sz w:val="24"/>
+          <w:szCs w:val="24"/>
+        </w:rPr>
+      </w:pPr>
+      <w:r>
+        <w:rPr>
+          <w:rFonts w:ascii="Times New Roman" w:eastAsia="Times New Roman" w:hAnsi="Times New Roman" w:cs="Times New Roman"/>
+          <w:sz w:val="24"/>
+          <w:szCs w:val="24"/>
+        </w:rPr>
+        <w:t>&gt; a</w:t>
+      </w:r>
+    </w:p>
+    <w:p>
+      <w:pPr>
+        <w:spacing w:after="0" w:line="240" w:lineRule="auto"/>
+        <w:rPr>
+          <w:rFonts w:ascii="Times New Roman" w:eastAsia="Times New Roman" w:hAnsi="Times New Roman" w:cs="Times New Roman"/>
+          <w:sz w:val="24"/>
+          <w:szCs w:val="24"/>
+        </w:rPr>
+      </w:pPr>
+      <w:r>
+        <w:rPr>
+          <w:rFonts w:ascii="Times New Roman" w:eastAsia="Times New Roman" w:hAnsi="Times New Roman" w:cs="Times New Roman"/>
+          <w:sz w:val="24"/>
+          <w:szCs w:val="24"/>
+        </w:rPr>
+        <w:t xml:space="preserve"> [1]  1  2  3  4  5  6  7  8  9 10 11 12</w:t>
+      </w:r>
+    </w:p>
+    <w:p>
+      <w:pPr>
+        <w:spacing w:after="0" w:line="240" w:lineRule="auto"/>
+        <w:rPr>
+          <w:rFonts w:ascii="Times New Roman" w:eastAsia="Times New Roman" w:hAnsi="Times New Roman" w:cs="Times New Roman"/>
+          <w:sz w:val="24"/>
+          <w:szCs w:val="24"/>
+        </w:rPr>
+      </w:pPr>
+    </w:p>
+    <w:p>
+      <w:pPr>
+        <w:spacing w:after="0" w:line="240" w:lineRule="auto"/>
         <w:textAlignment w:val="baseline"/>
         <w:rPr>
           <w:rFonts w:ascii="Calibri" w:eastAsia="Times New Roman" w:hAnsi="Calibri" w:cs="Times New Roman"/>
-          <w:color w:val="000000"/>
-        </w:rPr>
-      </w:pPr>
-      <w:r>
-        <w:rPr>
-          <w:rFonts w:ascii="Calibri" w:eastAsia="Times New Roman" w:hAnsi="Calibri" w:cs="Times New Roman"/>
-          <w:color w:val="000000"/>
-        </w:rPr>
-        <w:t xml:space="preserve">1.4 </w:t>
-      </w:r>
-      <w:r>
-        <w:rPr>
-          <w:rFonts w:ascii="Calibri" w:eastAsia="Times New Roman" w:hAnsi="Calibri" w:cs="Times New Roman"/>
-          <w:color w:val="000000"/>
-        </w:rPr>
-        <w:t>Create a sequence of odd numbers from 1 to 11:</w:t>
+          <w:b/>
+          <w:color w:val="000000"/>
+        </w:rPr>
+      </w:pPr>
+      <w:r>
+        <w:rPr>
+          <w:rFonts w:ascii="Calibri" w:eastAsia="Times New Roman" w:hAnsi="Calibri" w:cs="Times New Roman"/>
+          <w:b/>
+          <w:color w:val="000000"/>
+        </w:rPr>
+        <w:t>1.4 Create a sequence of odd numbers from 1 to 11:</w:t>
       </w:r>
     </w:p>
     <w:p>
@@ -419,6 +519,7 @@
         <w:ind w:left="360"/>
         <w:rPr>
           <w:rFonts w:ascii="Times New Roman" w:eastAsia="Times New Roman" w:hAnsi="Times New Roman" w:cs="Times New Roman"/>
+          <w:b/>
           <w:sz w:val="24"/>
           <w:szCs w:val="24"/>
         </w:rPr>
@@ -426,122 +527,144 @@
       <w:r>
         <w:rPr>
           <w:rFonts w:ascii="Courier New" w:eastAsia="Times New Roman" w:hAnsi="Courier New" w:cs="Courier New"/>
-          <w:color w:val="000000"/>
-        </w:rPr>
-        <w:t xml:space="preserve">b = </w:t>
-      </w:r>
-      <w:proofErr w:type="gramStart"/>
+          <w:b/>
+          <w:color w:val="000000"/>
+        </w:rPr>
+        <w:t>b = c(1, 3, 5, 7, 9, 11)</w:t>
+      </w:r>
+    </w:p>
+    <w:p>
+      <w:pPr>
+        <w:spacing w:after="0" w:line="240" w:lineRule="auto"/>
+        <w:ind w:left="360"/>
+        <w:rPr>
+          <w:rFonts w:ascii="Times New Roman" w:eastAsia="Times New Roman" w:hAnsi="Times New Roman" w:cs="Times New Roman"/>
+          <w:b/>
+          <w:sz w:val="24"/>
+          <w:szCs w:val="24"/>
+        </w:rPr>
+      </w:pPr>
       <w:r>
         <w:rPr>
           <w:rFonts w:ascii="Courier New" w:eastAsia="Times New Roman" w:hAnsi="Courier New" w:cs="Courier New"/>
-          <w:color w:val="000000"/>
-        </w:rPr>
-        <w:t>c(</w:t>
-      </w:r>
-      <w:proofErr w:type="gramEnd"/>
-      <w:r>
+          <w:b/>
+          <w:color w:val="000000"/>
+        </w:rPr>
+        <w:t>b</w:t>
+      </w:r>
+    </w:p>
+    <w:p>
+      <w:pPr>
+        <w:spacing w:after="0" w:line="240" w:lineRule="auto"/>
+        <w:rPr>
+          <w:rFonts w:ascii="Times New Roman" w:eastAsia="Times New Roman" w:hAnsi="Times New Roman" w:cs="Times New Roman"/>
+          <w:sz w:val="24"/>
+          <w:szCs w:val="24"/>
+        </w:rPr>
+      </w:pPr>
+    </w:p>
+    <w:p>
+      <w:pPr>
+        <w:spacing w:after="0" w:line="240" w:lineRule="auto"/>
+        <w:rPr>
+          <w:rFonts w:ascii="Times New Roman" w:eastAsia="Times New Roman" w:hAnsi="Times New Roman" w:cs="Times New Roman"/>
+          <w:sz w:val="24"/>
+          <w:szCs w:val="24"/>
+        </w:rPr>
+      </w:pPr>
+      <w:r>
+        <w:rPr>
+          <w:rFonts w:ascii="Times New Roman" w:eastAsia="Times New Roman" w:hAnsi="Times New Roman" w:cs="Times New Roman"/>
+          <w:sz w:val="24"/>
+          <w:szCs w:val="24"/>
+        </w:rPr>
+        <w:t>&gt; b = c(1, 3, 5, 7, 9, 11)</w:t>
+      </w:r>
+    </w:p>
+    <w:p>
+      <w:pPr>
+        <w:spacing w:after="0" w:line="240" w:lineRule="auto"/>
+        <w:rPr>
+          <w:rFonts w:ascii="Times New Roman" w:eastAsia="Times New Roman" w:hAnsi="Times New Roman" w:cs="Times New Roman"/>
+          <w:sz w:val="24"/>
+          <w:szCs w:val="24"/>
+        </w:rPr>
+      </w:pPr>
+      <w:r>
+        <w:rPr>
+          <w:rFonts w:ascii="Times New Roman" w:eastAsia="Times New Roman" w:hAnsi="Times New Roman" w:cs="Times New Roman"/>
+          <w:sz w:val="24"/>
+          <w:szCs w:val="24"/>
+        </w:rPr>
+        <w:t>&gt; b</w:t>
+      </w:r>
+    </w:p>
+    <w:p>
+      <w:pPr>
+        <w:spacing w:after="0" w:line="240" w:lineRule="auto"/>
+        <w:rPr>
+          <w:rFonts w:ascii="Times New Roman" w:eastAsia="Times New Roman" w:hAnsi="Times New Roman" w:cs="Times New Roman"/>
+          <w:sz w:val="24"/>
+          <w:szCs w:val="24"/>
+        </w:rPr>
+      </w:pPr>
+      <w:r>
+        <w:rPr>
+          <w:rFonts w:ascii="Times New Roman" w:eastAsia="Times New Roman" w:hAnsi="Times New Roman" w:cs="Times New Roman"/>
+          <w:sz w:val="24"/>
+          <w:szCs w:val="24"/>
+        </w:rPr>
+        <w:t>[1]  1  3  5  7  9 11</w:t>
+      </w:r>
+    </w:p>
+    <w:p>
+      <w:pPr>
+        <w:spacing w:after="0" w:line="240" w:lineRule="auto"/>
+        <w:rPr>
+          <w:rFonts w:ascii="Times New Roman" w:eastAsia="Times New Roman" w:hAnsi="Times New Roman" w:cs="Times New Roman"/>
+          <w:sz w:val="24"/>
+          <w:szCs w:val="24"/>
+        </w:rPr>
+      </w:pPr>
+    </w:p>
+    <w:p>
+      <w:pPr>
+        <w:spacing w:after="0" w:line="240" w:lineRule="auto"/>
+        <w:textAlignment w:val="baseline"/>
         <w:rPr>
           <w:rFonts w:ascii="Courier New" w:eastAsia="Times New Roman" w:hAnsi="Courier New" w:cs="Courier New"/>
-          <w:color w:val="000000"/>
-        </w:rPr>
-        <w:t>1, 3, 5, 7, 9, 11)</w:t>
-      </w:r>
-    </w:p>
-    <w:p>
-      <w:pPr>
-        <w:spacing w:after="0" w:line="240" w:lineRule="auto"/>
-        <w:ind w:left="360"/>
-        <w:rPr>
-          <w:rFonts w:ascii="Times New Roman" w:eastAsia="Times New Roman" w:hAnsi="Times New Roman" w:cs="Times New Roman"/>
-          <w:sz w:val="24"/>
-          <w:szCs w:val="24"/>
-        </w:rPr>
-      </w:pPr>
-      <w:proofErr w:type="gramStart"/>
+          <w:b/>
+          <w:color w:val="000000"/>
+        </w:rPr>
+      </w:pPr>
+      <w:r>
+        <w:rPr>
+          <w:rFonts w:ascii="Calibri" w:eastAsia="Times New Roman" w:hAnsi="Calibri" w:cs="Times New Roman"/>
+          <w:b/>
+          <w:color w:val="000000"/>
+        </w:rPr>
+        <w:t>1.5 Create the same sequence in another way:</w:t>
+      </w:r>
+      <w:r>
+        <w:rPr>
+          <w:rFonts w:ascii="Calibri" w:eastAsia="Times New Roman" w:hAnsi="Calibri" w:cs="Times New Roman"/>
+          <w:b/>
+          <w:color w:val="000000"/>
+        </w:rPr>
+        <w:br/>
+      </w:r>
       <w:r>
         <w:rPr>
           <w:rFonts w:ascii="Courier New" w:eastAsia="Times New Roman" w:hAnsi="Courier New" w:cs="Courier New"/>
-          <w:color w:val="000000"/>
-        </w:rPr>
-        <w:t>b</w:t>
-      </w:r>
-      <w:proofErr w:type="gramEnd"/>
-    </w:p>
-    <w:p>
-      <w:pPr>
-        <w:spacing w:after="0" w:line="240" w:lineRule="auto"/>
-        <w:rPr>
-          <w:rFonts w:ascii="Times New Roman" w:eastAsia="Times New Roman" w:hAnsi="Times New Roman" w:cs="Times New Roman"/>
-          <w:sz w:val="24"/>
-          <w:szCs w:val="24"/>
-        </w:rPr>
-      </w:pPr>
-    </w:p>
-    <w:p>
-      <w:pPr>
-        <w:spacing w:after="0" w:line="240" w:lineRule="auto"/>
-        <w:textAlignment w:val="baseline"/>
-        <w:rPr>
-          <w:rFonts w:ascii="Calibri" w:eastAsia="Times New Roman" w:hAnsi="Calibri" w:cs="Times New Roman"/>
-          <w:color w:val="000000"/>
-        </w:rPr>
-      </w:pPr>
-      <w:r>
-        <w:rPr>
-          <w:rFonts w:ascii="Calibri" w:eastAsia="Times New Roman" w:hAnsi="Calibri" w:cs="Times New Roman"/>
-          <w:color w:val="000000"/>
-        </w:rPr>
-        <w:t xml:space="preserve">1.5 </w:t>
-      </w:r>
-      <w:r>
-        <w:rPr>
-          <w:rFonts w:ascii="Calibri" w:eastAsia="Times New Roman" w:hAnsi="Calibri" w:cs="Times New Roman"/>
-          <w:color w:val="000000"/>
-        </w:rPr>
-        <w:t>Create the same sequence in another way</w:t>
-      </w:r>
-      <w:proofErr w:type="gramStart"/>
-      <w:r>
-        <w:rPr>
-          <w:rFonts w:ascii="Calibri" w:eastAsia="Times New Roman" w:hAnsi="Calibri" w:cs="Times New Roman"/>
-          <w:color w:val="000000"/>
-        </w:rPr>
-        <w:t>:</w:t>
-      </w:r>
-      <w:proofErr w:type="gramEnd"/>
-      <w:r>
-        <w:rPr>
-          <w:rFonts w:ascii="Calibri" w:eastAsia="Times New Roman" w:hAnsi="Calibri" w:cs="Times New Roman"/>
-          <w:color w:val="000000"/>
-        </w:rPr>
-        <w:br/>
+          <w:b/>
+          <w:color w:val="000000"/>
+        </w:rPr>
+        <w:t>c = seq(1,11, 2)</w:t>
       </w:r>
       <w:r>
         <w:rPr>
           <w:rFonts w:ascii="Courier New" w:eastAsia="Times New Roman" w:hAnsi="Courier New" w:cs="Courier New"/>
-          <w:color w:val="000000"/>
-        </w:rPr>
-        <w:t xml:space="preserve">c = </w:t>
-      </w:r>
-      <w:proofErr w:type="spellStart"/>
-      <w:r>
-        <w:rPr>
-          <w:rFonts w:ascii="Courier New" w:eastAsia="Times New Roman" w:hAnsi="Courier New" w:cs="Courier New"/>
-          <w:color w:val="000000"/>
-        </w:rPr>
-        <w:t>seq</w:t>
-      </w:r>
-      <w:proofErr w:type="spellEnd"/>
-      <w:r>
-        <w:rPr>
-          <w:rFonts w:ascii="Courier New" w:eastAsia="Times New Roman" w:hAnsi="Courier New" w:cs="Courier New"/>
-          <w:color w:val="000000"/>
-        </w:rPr>
-        <w:t>(1,11, 2)</w:t>
-      </w:r>
-      <w:r>
-        <w:rPr>
-          <w:rFonts w:ascii="Courier New" w:eastAsia="Times New Roman" w:hAnsi="Courier New" w:cs="Courier New"/>
+          <w:b/>
           <w:color w:val="000000"/>
         </w:rPr>
         <w:br/>
@@ -551,16 +674,6 @@
     <w:p>
       <w:pPr>
         <w:spacing w:after="0" w:line="240" w:lineRule="auto"/>
-        <w:rPr>
-          <w:rFonts w:ascii="Times New Roman" w:eastAsia="Times New Roman" w:hAnsi="Times New Roman" w:cs="Times New Roman"/>
-          <w:sz w:val="24"/>
-          <w:szCs w:val="24"/>
-        </w:rPr>
-      </w:pPr>
-    </w:p>
-    <w:p>
-      <w:pPr>
-        <w:spacing w:after="0" w:line="240" w:lineRule="auto"/>
         <w:textAlignment w:val="baseline"/>
         <w:rPr>
           <w:rFonts w:ascii="Calibri" w:eastAsia="Times New Roman" w:hAnsi="Calibri" w:cs="Times New Roman"/>
@@ -570,6 +683,69 @@
       <w:r>
         <w:rPr>
           <w:rFonts w:ascii="Calibri" w:eastAsia="Times New Roman" w:hAnsi="Calibri" w:cs="Times New Roman"/>
+          <w:color w:val="000000"/>
+        </w:rPr>
+        <w:t>&gt; c = seq(1,11, 2)</w:t>
+      </w:r>
+    </w:p>
+    <w:p>
+      <w:pPr>
+        <w:spacing w:after="0" w:line="240" w:lineRule="auto"/>
+        <w:textAlignment w:val="baseline"/>
+        <w:rPr>
+          <w:rFonts w:ascii="Calibri" w:eastAsia="Times New Roman" w:hAnsi="Calibri" w:cs="Times New Roman"/>
+          <w:color w:val="000000"/>
+        </w:rPr>
+      </w:pPr>
+      <w:r>
+        <w:rPr>
+          <w:rFonts w:ascii="Calibri" w:eastAsia="Times New Roman" w:hAnsi="Calibri" w:cs="Times New Roman"/>
+          <w:color w:val="000000"/>
+        </w:rPr>
+        <w:t>&gt; c</w:t>
+      </w:r>
+    </w:p>
+    <w:p>
+      <w:pPr>
+        <w:spacing w:after="0" w:line="240" w:lineRule="auto"/>
+        <w:textAlignment w:val="baseline"/>
+        <w:rPr>
+          <w:rFonts w:ascii="Calibri" w:eastAsia="Times New Roman" w:hAnsi="Calibri" w:cs="Times New Roman"/>
+          <w:color w:val="000000"/>
+        </w:rPr>
+      </w:pPr>
+      <w:r>
+        <w:rPr>
+          <w:rFonts w:ascii="Calibri" w:eastAsia="Times New Roman" w:hAnsi="Calibri" w:cs="Times New Roman"/>
+          <w:color w:val="000000"/>
+        </w:rPr>
+        <w:t>[1]  1  3  5  7  9 11</w:t>
+      </w:r>
+    </w:p>
+    <w:p>
+      <w:pPr>
+        <w:spacing w:after="0" w:line="240" w:lineRule="auto"/>
+        <w:rPr>
+          <w:rFonts w:ascii="Times New Roman" w:eastAsia="Times New Roman" w:hAnsi="Times New Roman" w:cs="Times New Roman"/>
+          <w:sz w:val="24"/>
+          <w:szCs w:val="24"/>
+        </w:rPr>
+      </w:pPr>
+    </w:p>
+    <w:p>
+      <w:pPr>
+        <w:spacing w:after="0" w:line="240" w:lineRule="auto"/>
+        <w:textAlignment w:val="baseline"/>
+        <w:rPr>
+          <w:rFonts w:ascii="Courier New" w:eastAsia="Times New Roman" w:hAnsi="Courier New" w:cs="Courier New"/>
+          <w:b/>
+          <w:color w:val="000000"/>
+        </w:rPr>
+      </w:pPr>
+      <w:r>
+        <w:rPr>
+          <w:rFonts w:ascii="Calibri" w:eastAsia="Times New Roman" w:hAnsi="Calibri" w:cs="Times New Roman"/>
+          <w:b/>
           <w:color w:val="000000"/>
         </w:rPr>
         <w:t xml:space="preserve">1.6 </w:t>
@@ -579,6 +755,7 @@
       <w:r>
         <w:rPr>
           <w:rFonts w:ascii="Calibri" w:eastAsia="Times New Roman" w:hAnsi="Calibri" w:cs="Times New Roman"/>
+          <w:b/>
           <w:color w:val="000000"/>
         </w:rPr>
         <w:t>Take the natural log (ln) of a. (Note that this is done to the entire “vector” called a.)</w:t>
@@ -586,68 +763,278 @@
       <w:r>
         <w:rPr>
           <w:rFonts w:ascii="Courier New" w:eastAsia="Times New Roman" w:hAnsi="Courier New" w:cs="Courier New"/>
+          <w:b/>
           <w:color w:val="000000"/>
         </w:rPr>
         <w:br/>
-      </w:r>
-      <w:proofErr w:type="spellStart"/>
+        <w:t>ln.a = log(a)</w:t>
+      </w:r>
       <w:r>
         <w:rPr>
           <w:rFonts w:ascii="Courier New" w:eastAsia="Times New Roman" w:hAnsi="Courier New" w:cs="Courier New"/>
-          <w:color w:val="000000"/>
-        </w:rPr>
+          <w:b/>
+          <w:color w:val="000000"/>
+        </w:rPr>
+        <w:br/>
         <w:t>ln.a</w:t>
       </w:r>
-      <w:proofErr w:type="spellEnd"/>
-      <w:r>
+    </w:p>
+    <w:p>
+      <w:pPr>
+        <w:spacing w:after="0" w:line="240" w:lineRule="auto"/>
+        <w:textAlignment w:val="baseline"/>
         <w:rPr>
           <w:rFonts w:ascii="Courier New" w:eastAsia="Times New Roman" w:hAnsi="Courier New" w:cs="Courier New"/>
           <w:color w:val="000000"/>
         </w:rPr>
-        <w:t xml:space="preserve"> = </w:t>
-      </w:r>
-      <w:proofErr w:type="gramStart"/>
+      </w:pPr>
+    </w:p>
+    <w:p>
+      <w:pPr>
+        <w:spacing w:after="0" w:line="240" w:lineRule="auto"/>
+        <w:textAlignment w:val="baseline"/>
+        <w:rPr>
+          <w:rFonts w:ascii="Calibri" w:eastAsia="Times New Roman" w:hAnsi="Calibri" w:cs="Times New Roman"/>
+          <w:color w:val="000000"/>
+        </w:rPr>
+      </w:pPr>
+      <w:r>
+        <w:rPr>
+          <w:rFonts w:ascii="Calibri" w:eastAsia="Times New Roman" w:hAnsi="Calibri" w:cs="Times New Roman"/>
+          <w:color w:val="000000"/>
+        </w:rPr>
+        <w:t>&gt; ln.a = log(a)</w:t>
+      </w:r>
+    </w:p>
+    <w:p>
+      <w:pPr>
+        <w:spacing w:after="0" w:line="240" w:lineRule="auto"/>
+        <w:textAlignment w:val="baseline"/>
+        <w:rPr>
+          <w:rFonts w:ascii="Calibri" w:eastAsia="Times New Roman" w:hAnsi="Calibri" w:cs="Times New Roman"/>
+          <w:color w:val="000000"/>
+        </w:rPr>
+      </w:pPr>
+      <w:r>
+        <w:rPr>
+          <w:rFonts w:ascii="Calibri" w:eastAsia="Times New Roman" w:hAnsi="Calibri" w:cs="Times New Roman"/>
+          <w:color w:val="000000"/>
+        </w:rPr>
+        <w:t>&gt; ln.a</w:t>
+      </w:r>
+    </w:p>
+    <w:p>
+      <w:pPr>
+        <w:spacing w:after="0" w:line="240" w:lineRule="auto"/>
+        <w:textAlignment w:val="baseline"/>
+        <w:rPr>
+          <w:rFonts w:ascii="Calibri" w:eastAsia="Times New Roman" w:hAnsi="Calibri" w:cs="Times New Roman"/>
+          <w:color w:val="000000"/>
+        </w:rPr>
+      </w:pPr>
+      <w:r>
+        <w:rPr>
+          <w:rFonts w:ascii="Calibri" w:eastAsia="Times New Roman" w:hAnsi="Calibri" w:cs="Times New Roman"/>
+          <w:color w:val="000000"/>
+        </w:rPr>
+        <w:t xml:space="preserve"> [1] 0.0000000 0.6931472 1.0986123 1.3862944 1.6094379 1.7917595 1.9459101 2.0794415 2.1972246 2.3025851 2.3978953 2.4849066</w:t>
+      </w:r>
+    </w:p>
+    <w:p>
+      <w:pPr>
+        <w:spacing w:after="0" w:line="240" w:lineRule="auto"/>
+        <w:rPr>
+          <w:rFonts w:ascii="Times New Roman" w:eastAsia="Times New Roman" w:hAnsi="Times New Roman" w:cs="Times New Roman"/>
+          <w:sz w:val="24"/>
+          <w:szCs w:val="24"/>
+        </w:rPr>
+      </w:pPr>
+    </w:p>
+    <w:p>
+      <w:pPr>
+        <w:spacing w:after="160" w:line="240" w:lineRule="auto"/>
+        <w:rPr>
+          <w:rFonts w:ascii="Calibri" w:eastAsia="Times New Roman" w:hAnsi="Calibri" w:cs="Times New Roman"/>
+          <w:b/>
+          <w:color w:val="000000"/>
+        </w:rPr>
+      </w:pPr>
+      <w:r>
+        <w:rPr>
+          <w:rFonts w:ascii="Calibri" w:eastAsia="Times New Roman" w:hAnsi="Calibri" w:cs="Times New Roman"/>
+          <w:b/>
+          <w:color w:val="000000"/>
+        </w:rPr>
+        <w:t>1.7 Compute the squares of the odd numbers from 1 to 11.</w:t>
+      </w:r>
+    </w:p>
+    <w:p>
+      <w:pPr>
+        <w:spacing w:after="160" w:line="240" w:lineRule="auto"/>
+        <w:rPr>
+          <w:rFonts w:ascii="Times New Roman" w:eastAsia="Times New Roman" w:hAnsi="Times New Roman" w:cs="Times New Roman"/>
+          <w:sz w:val="24"/>
+          <w:szCs w:val="24"/>
+        </w:rPr>
+      </w:pPr>
+      <w:r>
+        <w:rPr>
+          <w:rFonts w:ascii="Times New Roman" w:eastAsia="Times New Roman" w:hAnsi="Times New Roman" w:cs="Times New Roman"/>
+          <w:sz w:val="24"/>
+          <w:szCs w:val="24"/>
+        </w:rPr>
+        <w:t>&gt; c = seq(1,11, 2)</w:t>
+      </w:r>
+    </w:p>
+    <w:p>
+      <w:pPr>
+        <w:spacing w:after="160" w:line="240" w:lineRule="auto"/>
+        <w:rPr>
+          <w:rFonts w:ascii="Times New Roman" w:eastAsia="Times New Roman" w:hAnsi="Times New Roman" w:cs="Times New Roman"/>
+          <w:sz w:val="24"/>
+          <w:szCs w:val="24"/>
+        </w:rPr>
+      </w:pPr>
+      <w:r>
+        <w:rPr>
+          <w:rFonts w:ascii="Times New Roman" w:eastAsia="Times New Roman" w:hAnsi="Times New Roman" w:cs="Times New Roman"/>
+          <w:sz w:val="24"/>
+          <w:szCs w:val="24"/>
+        </w:rPr>
+        <w:t>&gt; c</w:t>
+      </w:r>
+    </w:p>
+    <w:p>
+      <w:pPr>
+        <w:spacing w:after="160" w:line="240" w:lineRule="auto"/>
+        <w:rPr>
+          <w:rFonts w:ascii="Times New Roman" w:eastAsia="Times New Roman" w:hAnsi="Times New Roman" w:cs="Times New Roman"/>
+          <w:sz w:val="24"/>
+          <w:szCs w:val="24"/>
+        </w:rPr>
+      </w:pPr>
+      <w:r>
+        <w:rPr>
+          <w:rFonts w:ascii="Times New Roman" w:eastAsia="Times New Roman" w:hAnsi="Times New Roman" w:cs="Times New Roman"/>
+          <w:sz w:val="24"/>
+          <w:szCs w:val="24"/>
+        </w:rPr>
+        <w:t>[1]  1  3  5  7  9 11</w:t>
+      </w:r>
+    </w:p>
+    <w:p>
+      <w:pPr>
+        <w:spacing w:after="160" w:line="240" w:lineRule="auto"/>
+        <w:rPr>
+          <w:rFonts w:ascii="Times New Roman" w:eastAsia="Times New Roman" w:hAnsi="Times New Roman" w:cs="Times New Roman"/>
+          <w:sz w:val="24"/>
+          <w:szCs w:val="24"/>
+        </w:rPr>
+      </w:pPr>
+      <w:r>
+        <w:rPr>
+          <w:rFonts w:ascii="Times New Roman" w:eastAsia="Times New Roman" w:hAnsi="Times New Roman" w:cs="Times New Roman"/>
+          <w:sz w:val="24"/>
+          <w:szCs w:val="24"/>
+        </w:rPr>
+        <w:t>&gt; csquared = sqrt(c)</w:t>
+      </w:r>
+    </w:p>
+    <w:p>
+      <w:pPr>
+        <w:spacing w:after="160" w:line="240" w:lineRule="auto"/>
+        <w:rPr>
+          <w:rFonts w:ascii="Times New Roman" w:eastAsia="Times New Roman" w:hAnsi="Times New Roman" w:cs="Times New Roman"/>
+          <w:sz w:val="24"/>
+          <w:szCs w:val="24"/>
+        </w:rPr>
+      </w:pPr>
+      <w:r>
+        <w:rPr>
+          <w:rFonts w:ascii="Times New Roman" w:eastAsia="Times New Roman" w:hAnsi="Times New Roman" w:cs="Times New Roman"/>
+          <w:sz w:val="24"/>
+          <w:szCs w:val="24"/>
+        </w:rPr>
+        <w:t>&gt; csquared</w:t>
+      </w:r>
+    </w:p>
+    <w:p>
+      <w:pPr>
+        <w:spacing w:after="160" w:line="240" w:lineRule="auto"/>
+        <w:rPr>
+          <w:rFonts w:ascii="Times New Roman" w:eastAsia="Times New Roman" w:hAnsi="Times New Roman" w:cs="Times New Roman"/>
+          <w:sz w:val="24"/>
+          <w:szCs w:val="24"/>
+        </w:rPr>
+      </w:pPr>
+      <w:r>
+        <w:rPr>
+          <w:rFonts w:ascii="Times New Roman" w:eastAsia="Times New Roman" w:hAnsi="Times New Roman" w:cs="Times New Roman"/>
+          <w:sz w:val="24"/>
+          <w:szCs w:val="24"/>
+        </w:rPr>
+        <w:t>[1] 1.000000 1.732051 2.236068 2.645751 3.000000 3.316625</w:t>
+      </w:r>
+    </w:p>
+    <w:p>
+      <w:pPr>
+        <w:spacing w:after="160" w:line="240" w:lineRule="auto"/>
+        <w:rPr>
+          <w:rFonts w:ascii="Times New Roman" w:eastAsia="Times New Roman" w:hAnsi="Times New Roman" w:cs="Times New Roman"/>
+          <w:sz w:val="24"/>
+          <w:szCs w:val="24"/>
+        </w:rPr>
+      </w:pPr>
+    </w:p>
+    <w:p>
+      <w:pPr>
+        <w:spacing w:after="160" w:line="240" w:lineRule="auto"/>
+        <w:rPr>
+          <w:rFonts w:ascii="Calibri" w:eastAsia="Times New Roman" w:hAnsi="Calibri" w:cs="Times New Roman"/>
+          <w:b/>
+          <w:color w:val="000000"/>
+        </w:rPr>
+      </w:pPr>
+      <w:r>
+        <w:rPr>
+          <w:rFonts w:ascii="Calibri" w:eastAsia="Times New Roman" w:hAnsi="Calibri" w:cs="Times New Roman"/>
+          <w:b/>
+          <w:color w:val="000000"/>
+        </w:rPr>
+        <w:t xml:space="preserve">1.8 Use </w:t>
+      </w:r>
       <w:r>
         <w:rPr>
           <w:rFonts w:ascii="Courier New" w:eastAsia="Times New Roman" w:hAnsi="Courier New" w:cs="Courier New"/>
-          <w:color w:val="000000"/>
-        </w:rPr>
-        <w:t>log(</w:t>
-      </w:r>
-      <w:proofErr w:type="gramEnd"/>
+          <w:b/>
+          <w:color w:val="000000"/>
+        </w:rPr>
+        <w:t>?sd</w:t>
+      </w:r>
+      <w:r>
+        <w:rPr>
+          <w:rFonts w:ascii="Calibri" w:eastAsia="Times New Roman" w:hAnsi="Calibri" w:cs="Times New Roman"/>
+          <w:b/>
+          <w:color w:val="000000"/>
+        </w:rPr>
+        <w:t xml:space="preserve"> to view the help file for the </w:t>
+      </w:r>
       <w:r>
         <w:rPr>
           <w:rFonts w:ascii="Courier New" w:eastAsia="Times New Roman" w:hAnsi="Courier New" w:cs="Courier New"/>
-          <w:color w:val="000000"/>
-        </w:rPr>
-        <w:t>a)</w:t>
-      </w:r>
-      <w:r>
-        <w:rPr>
-          <w:rFonts w:ascii="Courier New" w:eastAsia="Times New Roman" w:hAnsi="Courier New" w:cs="Courier New"/>
-          <w:color w:val="000000"/>
-        </w:rPr>
-        <w:br/>
-      </w:r>
-      <w:proofErr w:type="spellStart"/>
-      <w:r>
-        <w:rPr>
-          <w:rFonts w:ascii="Courier New" w:eastAsia="Times New Roman" w:hAnsi="Courier New" w:cs="Courier New"/>
-          <w:color w:val="000000"/>
-        </w:rPr>
-        <w:t>ln.a</w:t>
-      </w:r>
-      <w:proofErr w:type="spellEnd"/>
-    </w:p>
-    <w:p>
-      <w:pPr>
-        <w:spacing w:after="0" w:line="240" w:lineRule="auto"/>
-        <w:rPr>
-          <w:rFonts w:ascii="Times New Roman" w:eastAsia="Times New Roman" w:hAnsi="Times New Roman" w:cs="Times New Roman"/>
-          <w:sz w:val="24"/>
-          <w:szCs w:val="24"/>
-        </w:rPr>
-      </w:pPr>
+          <w:b/>
+          <w:color w:val="000000"/>
+        </w:rPr>
+        <w:t>sd</w:t>
+      </w:r>
+      <w:r>
+        <w:rPr>
+          <w:rFonts w:ascii="Calibri" w:eastAsia="Times New Roman" w:hAnsi="Calibri" w:cs="Times New Roman"/>
+          <w:b/>
+          <w:color w:val="000000"/>
+        </w:rPr>
+        <w:t xml:space="preserve"> function.  What does it do?</w:t>
+      </w:r>
     </w:p>
     <w:p>
       <w:pPr>
@@ -663,7 +1050,7 @@
           <w:rFonts w:ascii="Calibri" w:eastAsia="Times New Roman" w:hAnsi="Calibri" w:cs="Times New Roman"/>
           <w:color w:val="000000"/>
         </w:rPr>
-        <w:t>1.7 Compute the squares of the odd numbers from 1 to 11.</w:t>
+        <w:t xml:space="preserve">?sd brings up a pop-up help feature. “sd” stands for “standard deviation”. The “?sd” function in R will describe standard deviation and give examples of usage and arguments in R. </w:t>
       </w:r>
     </w:p>
     <w:p>
@@ -671,78 +1058,15 @@
         <w:spacing w:after="160" w:line="240" w:lineRule="auto"/>
         <w:rPr>
           <w:rFonts w:ascii="Times New Roman" w:eastAsia="Times New Roman" w:hAnsi="Times New Roman" w:cs="Times New Roman"/>
-          <w:sz w:val="24"/>
-          <w:szCs w:val="24"/>
-        </w:rPr>
-      </w:pPr>
-      <w:r>
-        <w:rPr>
-          <w:rFonts w:ascii="Calibri" w:eastAsia="Times New Roman" w:hAnsi="Calibri" w:cs="Times New Roman"/>
-          <w:color w:val="000000"/>
-        </w:rPr>
-        <w:t xml:space="preserve">1.8 </w:t>
-      </w:r>
-      <w:proofErr w:type="gramStart"/>
-      <w:r>
-        <w:rPr>
-          <w:rFonts w:ascii="Calibri" w:eastAsia="Times New Roman" w:hAnsi="Calibri" w:cs="Times New Roman"/>
-          <w:color w:val="000000"/>
-        </w:rPr>
-        <w:t xml:space="preserve">Use </w:t>
-      </w:r>
-      <w:r>
-        <w:rPr>
-          <w:rFonts w:ascii="Courier New" w:eastAsia="Times New Roman" w:hAnsi="Courier New" w:cs="Courier New"/>
-          <w:color w:val="000000"/>
-        </w:rPr>
-        <w:t>?</w:t>
-      </w:r>
-      <w:proofErr w:type="spellStart"/>
-      <w:proofErr w:type="gramEnd"/>
-      <w:r>
-        <w:rPr>
-          <w:rFonts w:ascii="Courier New" w:eastAsia="Times New Roman" w:hAnsi="Courier New" w:cs="Courier New"/>
-          <w:color w:val="000000"/>
-        </w:rPr>
-        <w:t>sd</w:t>
-      </w:r>
-      <w:proofErr w:type="spellEnd"/>
-      <w:r>
-        <w:rPr>
-          <w:rFonts w:ascii="Calibri" w:eastAsia="Times New Roman" w:hAnsi="Calibri" w:cs="Times New Roman"/>
-          <w:color w:val="000000"/>
-        </w:rPr>
-        <w:t xml:space="preserve"> to view the help file for the </w:t>
-      </w:r>
-      <w:proofErr w:type="spellStart"/>
-      <w:r>
-        <w:rPr>
-          <w:rFonts w:ascii="Courier New" w:eastAsia="Times New Roman" w:hAnsi="Courier New" w:cs="Courier New"/>
-          <w:color w:val="000000"/>
-        </w:rPr>
-        <w:t>sd</w:t>
-      </w:r>
-      <w:proofErr w:type="spellEnd"/>
-      <w:r>
-        <w:rPr>
-          <w:rFonts w:ascii="Calibri" w:eastAsia="Times New Roman" w:hAnsi="Calibri" w:cs="Times New Roman"/>
-          <w:color w:val="000000"/>
-        </w:rPr>
-        <w:t xml:space="preserve"> function.  What does it do?</w:t>
-      </w:r>
-    </w:p>
-    <w:p>
-      <w:pPr>
-        <w:spacing w:after="160" w:line="240" w:lineRule="auto"/>
-        <w:rPr>
-          <w:rFonts w:ascii="Times New Roman" w:eastAsia="Times New Roman" w:hAnsi="Times New Roman" w:cs="Times New Roman"/>
-          <w:sz w:val="24"/>
-          <w:szCs w:val="24"/>
-        </w:rPr>
-      </w:pPr>
-      <w:r>
-        <w:rPr>
-          <w:rFonts w:ascii="Calibri" w:eastAsia="Times New Roman" w:hAnsi="Calibri" w:cs="Times New Roman"/>
+          <w:b/>
+          <w:sz w:val="24"/>
+          <w:szCs w:val="24"/>
+        </w:rPr>
+      </w:pPr>
+      <w:r>
+        <w:rPr>
+          <w:rFonts w:ascii="Calibri" w:eastAsia="Times New Roman" w:hAnsi="Calibri" w:cs="Times New Roman"/>
+          <w:b/>
           <w:color w:val="000000"/>
         </w:rPr>
         <w:t>1.9. Create a variable Name that contains your first name.  Because your name is a character string, not a number, you will need to put it in quotes so that R knows not to go looking for a variable with that name:</w:t>
@@ -754,6 +1078,7 @@
         <w:ind w:left="360"/>
         <w:rPr>
           <w:rFonts w:ascii="Times New Roman" w:eastAsia="Times New Roman" w:hAnsi="Times New Roman" w:cs="Times New Roman"/>
+          <w:b/>
           <w:sz w:val="24"/>
           <w:szCs w:val="24"/>
         </w:rPr>
@@ -761,6 +1086,7 @@
       <w:r>
         <w:rPr>
           <w:rFonts w:ascii="Courier New" w:eastAsia="Times New Roman" w:hAnsi="Courier New" w:cs="Courier New"/>
+          <w:b/>
           <w:color w:val="000000"/>
         </w:rPr>
         <w:t>Name = "Susan"</w:t>
@@ -771,13 +1097,15 @@
         <w:spacing w:after="160" w:line="240" w:lineRule="auto"/>
         <w:rPr>
           <w:rFonts w:ascii="Times New Roman" w:eastAsia="Times New Roman" w:hAnsi="Times New Roman" w:cs="Times New Roman"/>
-          <w:sz w:val="24"/>
-          <w:szCs w:val="24"/>
-        </w:rPr>
-      </w:pPr>
-      <w:r>
-        <w:rPr>
-          <w:rFonts w:ascii="Calibri" w:eastAsia="Times New Roman" w:hAnsi="Calibri" w:cs="Times New Roman"/>
+          <w:b/>
+          <w:sz w:val="24"/>
+          <w:szCs w:val="24"/>
+        </w:rPr>
+      </w:pPr>
+      <w:r>
+        <w:rPr>
+          <w:rFonts w:ascii="Calibri" w:eastAsia="Times New Roman" w:hAnsi="Calibri" w:cs="Times New Roman"/>
+          <w:b/>
           <w:color w:val="000000"/>
         </w:rPr>
         <w:t>Then type</w:t>
@@ -789,32 +1117,96 @@
         <w:ind w:left="360"/>
         <w:rPr>
           <w:rFonts w:ascii="Times New Roman" w:eastAsia="Times New Roman" w:hAnsi="Times New Roman" w:cs="Times New Roman"/>
-          <w:sz w:val="24"/>
-          <w:szCs w:val="24"/>
-        </w:rPr>
-      </w:pPr>
-      <w:proofErr w:type="gramStart"/>
+          <w:b/>
+          <w:sz w:val="24"/>
+          <w:szCs w:val="24"/>
+        </w:rPr>
+      </w:pPr>
       <w:r>
         <w:rPr>
           <w:rFonts w:ascii="Courier New" w:eastAsia="Times New Roman" w:hAnsi="Courier New" w:cs="Courier New"/>
-          <w:color w:val="000000"/>
-        </w:rPr>
-        <w:t>paste(</w:t>
-      </w:r>
-      <w:proofErr w:type="gramEnd"/>
-      <w:r>
-        <w:rPr>
-          <w:rFonts w:ascii="Courier New" w:eastAsia="Times New Roman" w:hAnsi="Courier New" w:cs="Courier New"/>
-          <w:color w:val="000000"/>
-        </w:rPr>
-        <w:t>"My name is", Name)</w:t>
-      </w:r>
-    </w:p>
-    <w:p>
-      <w:pPr>
-        <w:spacing w:after="0" w:line="240" w:lineRule="auto"/>
-        <w:rPr>
-          <w:rFonts w:ascii="Times New Roman" w:eastAsia="Times New Roman" w:hAnsi="Times New Roman" w:cs="Times New Roman"/>
+          <w:b/>
+          <w:color w:val="000000"/>
+        </w:rPr>
+        <w:t>paste("My name is", Name)</w:t>
+      </w:r>
+    </w:p>
+    <w:p>
+      <w:pPr>
+        <w:spacing w:after="0" w:line="240" w:lineRule="auto"/>
+        <w:rPr>
+          <w:rFonts w:ascii="Times New Roman" w:eastAsia="Times New Roman" w:hAnsi="Times New Roman" w:cs="Times New Roman"/>
+          <w:sz w:val="24"/>
+          <w:szCs w:val="24"/>
+        </w:rPr>
+      </w:pPr>
+      <w:r>
+        <w:rPr>
+          <w:rFonts w:ascii="Times New Roman" w:eastAsia="Times New Roman" w:hAnsi="Times New Roman" w:cs="Times New Roman"/>
+          <w:sz w:val="24"/>
+          <w:szCs w:val="24"/>
+        </w:rPr>
+        <w:t>&gt; Name = "Alyssa"</w:t>
+      </w:r>
+    </w:p>
+    <w:p>
+      <w:pPr>
+        <w:spacing w:after="0" w:line="240" w:lineRule="auto"/>
+        <w:rPr>
+          <w:rFonts w:ascii="Times New Roman" w:eastAsia="Times New Roman" w:hAnsi="Times New Roman" w:cs="Times New Roman"/>
+          <w:sz w:val="24"/>
+          <w:szCs w:val="24"/>
+        </w:rPr>
+      </w:pPr>
+      <w:r>
+        <w:rPr>
+          <w:rFonts w:ascii="Times New Roman" w:eastAsia="Times New Roman" w:hAnsi="Times New Roman" w:cs="Times New Roman"/>
+          <w:sz w:val="24"/>
+          <w:szCs w:val="24"/>
+        </w:rPr>
+        <w:t>&gt; paste("My name i</w:t>
+      </w:r>
+      <w:r>
+        <w:rPr>
+          <w:rFonts w:ascii="Times New Roman" w:eastAsia="Times New Roman" w:hAnsi="Times New Roman" w:cs="Times New Roman"/>
+          <w:sz w:val="24"/>
+          <w:szCs w:val="24"/>
+        </w:rPr>
+        <w:t>s", "Alyssa")</w:t>
+      </w:r>
+    </w:p>
+    <w:p>
+      <w:pPr>
+        <w:spacing w:after="0" w:line="240" w:lineRule="auto"/>
+        <w:rPr>
+          <w:rFonts w:ascii="Times New Roman" w:eastAsia="Times New Roman" w:hAnsi="Times New Roman" w:cs="Times New Roman"/>
+          <w:sz w:val="24"/>
+          <w:szCs w:val="24"/>
+        </w:rPr>
+      </w:pPr>
+      <w:r>
+        <w:rPr>
+          <w:rFonts w:ascii="Times New Roman" w:eastAsia="Times New Roman" w:hAnsi="Times New Roman" w:cs="Times New Roman"/>
+          <w:sz w:val="24"/>
+          <w:szCs w:val="24"/>
+        </w:rPr>
+        <w:t>[1] "My name i</w:t>
+      </w:r>
+      <w:r>
+        <w:rPr>
+          <w:rFonts w:ascii="Times New Roman" w:eastAsia="Times New Roman" w:hAnsi="Times New Roman" w:cs="Times New Roman"/>
+          <w:sz w:val="24"/>
+          <w:szCs w:val="24"/>
+        </w:rPr>
+        <w:t>s Alyssa"</w:t>
+      </w:r>
+    </w:p>
+    <w:p>
+      <w:pPr>
+        <w:spacing w:after="0" w:line="240" w:lineRule="auto"/>
+        <w:rPr>
+          <w:rFonts w:ascii="Times New Roman" w:eastAsia="Times New Roman" w:hAnsi="Times New Roman" w:cs="Times New Roman"/>
+          <w:b/>
           <w:sz w:val="24"/>
           <w:szCs w:val="24"/>
         </w:rPr>
@@ -825,125 +1217,90 @@
         <w:spacing w:after="160" w:line="240" w:lineRule="auto"/>
         <w:rPr>
           <w:rFonts w:ascii="Times New Roman" w:eastAsia="Times New Roman" w:hAnsi="Times New Roman" w:cs="Times New Roman"/>
-          <w:sz w:val="24"/>
-          <w:szCs w:val="24"/>
-        </w:rPr>
-      </w:pPr>
-      <w:proofErr w:type="gramStart"/>
+          <w:b/>
+          <w:sz w:val="24"/>
+          <w:szCs w:val="24"/>
+        </w:rPr>
+      </w:pPr>
       <w:r>
         <w:rPr>
           <w:rFonts w:ascii="Arial" w:eastAsia="Times New Roman" w:hAnsi="Arial" w:cs="Arial"/>
+          <w:b/>
           <w:color w:val="000000"/>
           <w:sz w:val="20"/>
           <w:szCs w:val="20"/>
         </w:rPr>
-        <w:t>1.10  When</w:t>
-      </w:r>
-      <w:proofErr w:type="gramEnd"/>
+        <w:t xml:space="preserve">1.10  When you shut down R, R will ask if you want to save the workspace image.  Always choose </w:t>
+      </w:r>
       <w:r>
         <w:rPr>
           <w:rFonts w:ascii="Arial" w:eastAsia="Times New Roman" w:hAnsi="Arial" w:cs="Arial"/>
+          <w:b/>
+          <w:bCs/>
           <w:color w:val="000000"/>
           <w:sz w:val="20"/>
           <w:szCs w:val="20"/>
         </w:rPr>
-        <w:t xml:space="preserve"> you shut down R, R will ask if you want to save the workspace image.  Always choose </w:t>
+        <w:t>no</w:t>
       </w:r>
       <w:r>
         <w:rPr>
           <w:rFonts w:ascii="Arial" w:eastAsia="Times New Roman" w:hAnsi="Arial" w:cs="Arial"/>
           <w:b/>
-          <w:bCs/>
           <w:color w:val="000000"/>
           <w:sz w:val="20"/>
           <w:szCs w:val="20"/>
         </w:rPr>
-        <w:t>no</w:t>
-      </w:r>
+        <w:t xml:space="preserve">. </w:t>
+      </w:r>
+    </w:p>
+    <w:p>
+      <w:pPr>
+        <w:spacing w:after="160" w:line="240" w:lineRule="auto"/>
+        <w:rPr>
+          <w:rFonts w:ascii="Times New Roman" w:eastAsia="Times New Roman" w:hAnsi="Times New Roman" w:cs="Times New Roman"/>
+          <w:b/>
+          <w:sz w:val="24"/>
+          <w:szCs w:val="24"/>
+        </w:rPr>
+      </w:pPr>
       <w:r>
         <w:rPr>
           <w:rFonts w:ascii="Arial" w:eastAsia="Times New Roman" w:hAnsi="Arial" w:cs="Arial"/>
+          <w:b/>
           <w:color w:val="000000"/>
           <w:sz w:val="20"/>
           <w:szCs w:val="20"/>
         </w:rPr>
-        <w:t xml:space="preserve">. </w:t>
-      </w:r>
-    </w:p>
-    <w:p>
-      <w:pPr>
-        <w:spacing w:after="160" w:line="240" w:lineRule="auto"/>
-        <w:rPr>
-          <w:rFonts w:ascii="Times New Roman" w:eastAsia="Times New Roman" w:hAnsi="Times New Roman" w:cs="Times New Roman"/>
-          <w:sz w:val="24"/>
-          <w:szCs w:val="24"/>
-        </w:rPr>
-      </w:pPr>
+        <w:t xml:space="preserve">(Saving the workspace image means saving in memory any variables you have defined.  It does </w:t>
+      </w:r>
       <w:r>
         <w:rPr>
           <w:rFonts w:ascii="Arial" w:eastAsia="Times New Roman" w:hAnsi="Arial" w:cs="Arial"/>
+          <w:b/>
+          <w:i/>
+          <w:iCs/>
           <w:color w:val="000000"/>
           <w:sz w:val="20"/>
           <w:szCs w:val="20"/>
         </w:rPr>
-        <w:t xml:space="preserve">(Saving the workspace image means saving in memory any variables you have defined.  It does </w:t>
+        <w:t>not</w:t>
       </w:r>
       <w:r>
         <w:rPr>
           <w:rFonts w:ascii="Arial" w:eastAsia="Times New Roman" w:hAnsi="Arial" w:cs="Arial"/>
-          <w:i/>
-          <w:iCs/>
+          <w:b/>
           <w:color w:val="000000"/>
           <w:sz w:val="20"/>
           <w:szCs w:val="20"/>
         </w:rPr>
-        <w:t>not</w:t>
-      </w:r>
-      <w:r>
-        <w:rPr>
-          <w:rFonts w:ascii="Arial" w:eastAsia="Times New Roman" w:hAnsi="Arial" w:cs="Arial"/>
-          <w:color w:val="000000"/>
-          <w:sz w:val="20"/>
-          <w:szCs w:val="20"/>
-        </w:rPr>
-        <w:t xml:space="preserve"> save the code you wrote—you need to save your code in </w:t>
-      </w:r>
-      <w:proofErr w:type="gramStart"/>
-      <w:r>
-        <w:rPr>
-          <w:rFonts w:ascii="Arial" w:eastAsia="Times New Roman" w:hAnsi="Arial" w:cs="Arial"/>
-          <w:color w:val="000000"/>
-          <w:sz w:val="20"/>
-          <w:szCs w:val="20"/>
-        </w:rPr>
-        <w:t>a</w:t>
-      </w:r>
-      <w:proofErr w:type="gramEnd"/>
-      <w:r>
-        <w:rPr>
-          <w:rFonts w:ascii="Arial" w:eastAsia="Times New Roman" w:hAnsi="Arial" w:cs="Arial"/>
-          <w:color w:val="000000"/>
-          <w:sz w:val="20"/>
-          <w:szCs w:val="20"/>
-        </w:rPr>
-        <w:t xml:space="preserve"> .r file, or script, for this.  Saving your variables can </w:t>
-      </w:r>
-      <w:r>
-        <w:rPr>
-          <w:rFonts w:ascii="Arial" w:eastAsia="Times New Roman" w:hAnsi="Arial" w:cs="Arial"/>
-          <w:color w:val="000000"/>
-          <w:sz w:val="20"/>
-          <w:szCs w:val="20"/>
-        </w:rPr>
-        <w:lastRenderedPageBreak/>
-        <w:t>be confusing:  If you later write another function that’s supposed to use, say, the name of a company, stored in the variable Name, but forget to initialize it, normally R would give you an error message that you could use to figure out your mistake.  But if you save the workspace image, then R won’t give an error message.  It will just use the stored value of Name—but that’s your name, not the company name.  This produces a bug that can be much harder to track down.)</w:t>
+        <w:t xml:space="preserve"> save the code you wrote—you need to save your code in a .r file, or script, for this.  Saving your variables can be confusing:  If you later write another function that’s supposed to use, say, the name of a company, stored in the variable Name, but forget to initialize it, normally R would give you an error message that you could use to figure out your mistake.  But if you save the workspace image, then R won’t give an error message.  It will just use the stored value of Name—but that’s your name, not the company name.  This produces a bug that can be much harder to track down.)</w:t>
       </w:r>
     </w:p>
     <w:p/>
     <w:sectPr>
       <w:pgSz w:w="12240" w:h="15840"/>
-      <w:pgMar w:top="1440" w:right="1440" w:bottom="1440" w:left="1440" w:header="720" w:footer="720" w:gutter="0"/>
-      <w:cols w:space="720"/>
+      <w:pgMar w:top="1440" w:right="1440" w:bottom="1440" w:left="1440" w:gutter="0"/>
       <w:docGrid w:linePitch="360"/>
     </w:sectPr>
   </w:body>
@@ -951,8 +1308,8 @@
 </file>
 
 <file path=word/numbering.xml><?xml version="1.0" encoding="utf-8"?>
-<w:numbering xmlns:wpc="http://schemas.microsoft.com/office/word/2010/wordprocessingCanvas" xmlns:mc="http://schemas.openxmlformats.org/markup-compatibility/2006" xmlns:o="urn:schemas-microsoft-com:office:office" xmlns:r="http://schemas.openxmlformats.org/officeDocument/2006/relationships" xmlns:m="http://schemas.openxmlformats.org/officeDocument/2006/math" xmlns:v="urn:schemas-microsoft-com:vml" xmlns:wp14="http://schemas.microsoft.com/office/word/2010/wordprocessingDrawing" xmlns:wp="http://schemas.openxmlformats.org/drawingml/2006/wordprocessingDrawing" xmlns:w10="urn:schemas-microsoft-com:office:word" xmlns:w="http://schemas.openxmlformats.org/wordprocessingml/2006/main" xmlns:w14="http://schemas.microsoft.com/office/word/2010/wordml" xmlns:w15="http://schemas.microsoft.com/office/word/2012/wordml" xmlns:wpg="http://schemas.microsoft.com/office/word/2010/wordprocessingGroup" xmlns:wpi="http://schemas.microsoft.com/office/word/2010/wordprocessingInk" xmlns:wne="http://schemas.microsoft.com/office/word/2006/wordml" xmlns:wps="http://schemas.microsoft.com/office/word/2010/wordprocessingShape" mc:Ignorable="w14 w15 wp14">
-  <w:abstractNum w:abstractNumId="0" w15:restartNumberingAfterBreak="0">
+<w:numbering xmlns:mv="urn:schemas-microsoft-com:mac:vml" xmlns:mo="http://schemas.microsoft.com/office/mac/office/2008/main" xmlns:ve="http://schemas.openxmlformats.org/markup-compatibility/2006" xmlns:o="urn:schemas-microsoft-com:office:office" xmlns:r="http://schemas.openxmlformats.org/officeDocument/2006/relationships" xmlns:m="http://schemas.openxmlformats.org/officeDocument/2006/math" xmlns:v="urn:schemas-microsoft-com:vml" xmlns:w10="urn:schemas-microsoft-com:office:word" xmlns:w="http://schemas.openxmlformats.org/wordprocessingml/2006/main" xmlns:wne="http://schemas.microsoft.com/office/word/2006/wordml" xmlns:wp="http://schemas.openxmlformats.org/drawingml/2006/wordprocessingDrawing">
+  <w:abstractNum w:abstractNumId="0">
     <w:nsid w:val="11202601"/>
     <w:multiLevelType w:val="multilevel"/>
     <w:tmpl w:val="4F587AFC"/>
@@ -1065,7 +1422,7 @@
       </w:pPr>
     </w:lvl>
   </w:abstractNum>
-  <w:abstractNum w:abstractNumId="1" w15:restartNumberingAfterBreak="0">
+  <w:abstractNum w:abstractNumId="1">
     <w:nsid w:val="19D8169C"/>
     <w:multiLevelType w:val="multilevel"/>
     <w:tmpl w:val="3F425CAC"/>
@@ -1178,7 +1535,7 @@
       </w:pPr>
     </w:lvl>
   </w:abstractNum>
-  <w:abstractNum w:abstractNumId="2" w15:restartNumberingAfterBreak="0">
+  <w:abstractNum w:abstractNumId="2">
     <w:nsid w:val="38473123"/>
     <w:multiLevelType w:val="multilevel"/>
     <w:tmpl w:val="A6EA0C38"/>
@@ -1291,7 +1648,7 @@
       </w:pPr>
     </w:lvl>
   </w:abstractNum>
-  <w:abstractNum w:abstractNumId="3" w15:restartNumberingAfterBreak="0">
+  <w:abstractNum w:abstractNumId="3">
     <w:nsid w:val="43C81B20"/>
     <w:multiLevelType w:val="multilevel"/>
     <w:tmpl w:val="9A60E86A"/>
@@ -1404,7 +1761,7 @@
       </w:pPr>
     </w:lvl>
   </w:abstractNum>
-  <w:abstractNum w:abstractNumId="4" w15:restartNumberingAfterBreak="0">
+  <w:abstractNum w:abstractNumId="4">
     <w:nsid w:val="54F927CA"/>
     <w:multiLevelType w:val="multilevel"/>
     <w:tmpl w:val="2F343E2C"/>
@@ -1517,7 +1874,7 @@
       </w:pPr>
     </w:lvl>
   </w:abstractNum>
-  <w:abstractNum w:abstractNumId="5" w15:restartNumberingAfterBreak="0">
+  <w:abstractNum w:abstractNumId="5">
     <w:nsid w:val="600F7B24"/>
     <w:multiLevelType w:val="multilevel"/>
     <w:tmpl w:val="DDC215D8"/>
@@ -1635,6 +1992,13 @@
   </w:num>
   <w:num w:numId="2">
     <w:abstractNumId w:val="3"/>
+    <w:lvlOverride w:ilvl="0">
+      <w:lvl w:ilvl="0">
+        <w:numFmt w:val="decimal"/>
+        <w:lvlText w:val=""/>
+        <w:lvlJc w:val="left"/>
+      </w:lvl>
+    </w:lvlOverride>
     <w:lvlOverride w:ilvl="1">
       <w:lvl w:ilvl="1">
         <w:numFmt w:val="decimal"/>
@@ -1645,6 +2009,13 @@
   </w:num>
   <w:num w:numId="3">
     <w:abstractNumId w:val="5"/>
+    <w:lvlOverride w:ilvl="0">
+      <w:lvl w:ilvl="0">
+        <w:numFmt w:val="decimal"/>
+        <w:lvlText w:val=""/>
+        <w:lvlJc w:val="left"/>
+      </w:lvl>
+    </w:lvlOverride>
     <w:lvlOverride w:ilvl="1">
       <w:lvl w:ilvl="1">
         <w:numFmt w:val="decimal"/>
@@ -1655,6 +2026,13 @@
   </w:num>
   <w:num w:numId="4">
     <w:abstractNumId w:val="2"/>
+    <w:lvlOverride w:ilvl="0">
+      <w:lvl w:ilvl="0">
+        <w:numFmt w:val="decimal"/>
+        <w:lvlText w:val=""/>
+        <w:lvlJc w:val="left"/>
+      </w:lvl>
+    </w:lvlOverride>
     <w:lvlOverride w:ilvl="1">
       <w:lvl w:ilvl="1">
         <w:numFmt w:val="decimal"/>
@@ -1665,6 +2043,13 @@
   </w:num>
   <w:num w:numId="5">
     <w:abstractNumId w:val="0"/>
+    <w:lvlOverride w:ilvl="0">
+      <w:lvl w:ilvl="0">
+        <w:numFmt w:val="decimal"/>
+        <w:lvlText w:val=""/>
+        <w:lvlJc w:val="left"/>
+      </w:lvl>
+    </w:lvlOverride>
     <w:lvlOverride w:ilvl="1">
       <w:lvl w:ilvl="1">
         <w:numFmt w:val="decimal"/>
@@ -1675,6 +2060,13 @@
   </w:num>
   <w:num w:numId="6">
     <w:abstractNumId w:val="4"/>
+    <w:lvlOverride w:ilvl="0">
+      <w:lvl w:ilvl="0">
+        <w:numFmt w:val="decimal"/>
+        <w:lvlText w:val=""/>
+        <w:lvlJc w:val="left"/>
+      </w:lvl>
+    </w:lvlOverride>
     <w:lvlOverride w:ilvl="1">
       <w:lvl w:ilvl="1">
         <w:numFmt w:val="decimal"/>
@@ -1687,7 +2079,7 @@
 </file>
 
 <file path=word/styles.xml><?xml version="1.0" encoding="utf-8"?>
-<w:styles xmlns:mc="http://schemas.openxmlformats.org/markup-compatibility/2006" xmlns:r="http://schemas.openxmlformats.org/officeDocument/2006/relationships" xmlns:w="http://schemas.openxmlformats.org/wordprocessingml/2006/main" xmlns:w14="http://schemas.microsoft.com/office/word/2010/wordml" xmlns:w15="http://schemas.microsoft.com/office/word/2012/wordml" mc:Ignorable="w14 w15">
+<w:styles xmlns:r="http://schemas.openxmlformats.org/officeDocument/2006/relationships" xmlns:w="http://schemas.openxmlformats.org/wordprocessingml/2006/main">
   <w:docDefaults>
     <w:rPrDefault>
       <w:rPr>
@@ -1703,394 +2095,169 @@
       </w:pPr>
     </w:pPrDefault>
   </w:docDefaults>
-  <w:latentStyles w:defLockedState="0" w:defUIPriority="99" w:defSemiHidden="0" w:defUnhideWhenUsed="0" w:defQFormat="0" w:count="371">
-    <w:lsdException w:name="Normal" w:uiPriority="0" w:qFormat="1"/>
-    <w:lsdException w:name="heading 1" w:uiPriority="9" w:qFormat="1"/>
-    <w:lsdException w:name="heading 2" w:semiHidden="1" w:uiPriority="9" w:unhideWhenUsed="1" w:qFormat="1"/>
-    <w:lsdException w:name="heading 3" w:semiHidden="1" w:uiPriority="9" w:unhideWhenUsed="1" w:qFormat="1"/>
-    <w:lsdException w:name="heading 4" w:semiHidden="1" w:uiPriority="9" w:unhideWhenUsed="1" w:qFormat="1"/>
-    <w:lsdException w:name="heading 5" w:semiHidden="1" w:uiPriority="9" w:unhideWhenUsed="1" w:qFormat="1"/>
-    <w:lsdException w:name="heading 6" w:semiHidden="1" w:uiPriority="9" w:unhideWhenUsed="1" w:qFormat="1"/>
-    <w:lsdException w:name="heading 7" w:semiHidden="1" w:uiPriority="9" w:unhideWhenUsed="1" w:qFormat="1"/>
-    <w:lsdException w:name="heading 8" w:semiHidden="1" w:uiPriority="9" w:unhideWhenUsed="1" w:qFormat="1"/>
-    <w:lsdException w:name="heading 9" w:semiHidden="1" w:uiPriority="9" w:unhideWhenUsed="1" w:qFormat="1"/>
-    <w:lsdException w:name="index 1" w:semiHidden="1" w:unhideWhenUsed="1"/>
-    <w:lsdException w:name="index 2" w:semiHidden="1" w:unhideWhenUsed="1"/>
-    <w:lsdException w:name="index 3" w:semiHidden="1" w:unhideWhenUsed="1"/>
-    <w:lsdException w:name="index 4" w:semiHidden="1" w:unhideWhenUsed="1"/>
-    <w:lsdException w:name="index 5" w:semiHidden="1" w:unhideWhenUsed="1"/>
-    <w:lsdException w:name="index 6" w:semiHidden="1" w:unhideWhenUsed="1"/>
-    <w:lsdException w:name="index 7" w:semiHidden="1" w:unhideWhenUsed="1"/>
-    <w:lsdException w:name="index 8" w:semiHidden="1" w:unhideWhenUsed="1"/>
-    <w:lsdException w:name="index 9" w:semiHidden="1" w:unhideWhenUsed="1"/>
-    <w:lsdException w:name="toc 1" w:semiHidden="1" w:uiPriority="39" w:unhideWhenUsed="1"/>
-    <w:lsdException w:name="toc 2" w:semiHidden="1" w:uiPriority="39" w:unhideWhenUsed="1"/>
-    <w:lsdException w:name="toc 3" w:semiHidden="1" w:uiPriority="39" w:unhideWhenUsed="1"/>
-    <w:lsdException w:name="toc 4" w:semiHidden="1" w:uiPriority="39" w:unhideWhenUsed="1"/>
-    <w:lsdException w:name="toc 5" w:semiHidden="1" w:uiPriority="39" w:unhideWhenUsed="1"/>
-    <w:lsdException w:name="toc 6" w:semiHidden="1" w:uiPriority="39" w:unhideWhenUsed="1"/>
-    <w:lsdException w:name="toc 7" w:semiHidden="1" w:uiPriority="39" w:unhideWhenUsed="1"/>
-    <w:lsdException w:name="toc 8" w:semiHidden="1" w:uiPriority="39" w:unhideWhenUsed="1"/>
-    <w:lsdException w:name="toc 9" w:semiHidden="1" w:uiPriority="39" w:unhideWhenUsed="1"/>
-    <w:lsdException w:name="Normal Indent" w:semiHidden="1" w:unhideWhenUsed="1"/>
-    <w:lsdException w:name="footnote text" w:semiHidden="1" w:unhideWhenUsed="1"/>
-    <w:lsdException w:name="annotation text" w:semiHidden="1" w:unhideWhenUsed="1"/>
-    <w:lsdException w:name="header" w:semiHidden="1" w:unhideWhenUsed="1"/>
-    <w:lsdException w:name="footer" w:semiHidden="1" w:unhideWhenUsed="1"/>
-    <w:lsdException w:name="index heading" w:semiHidden="1" w:unhideWhenUsed="1"/>
-    <w:lsdException w:name="caption" w:semiHidden="1" w:uiPriority="35" w:unhideWhenUsed="1" w:qFormat="1"/>
-    <w:lsdException w:name="table of figures" w:semiHidden="1" w:unhideWhenUsed="1"/>
-    <w:lsdException w:name="envelope address" w:semiHidden="1" w:unhideWhenUsed="1"/>
-    <w:lsdException w:name="envelope return" w:semiHidden="1" w:unhideWhenUsed="1"/>
-    <w:lsdException w:name="footnote reference" w:semiHidden="1" w:unhideWhenUsed="1"/>
-    <w:lsdException w:name="annotation reference" w:semiHidden="1" w:unhideWhenUsed="1"/>
-    <w:lsdException w:name="line number" w:semiHidden="1" w:unhideWhenUsed="1"/>
-    <w:lsdException w:name="page number" w:semiHidden="1" w:unhideWhenUsed="1"/>
-    <w:lsdException w:name="endnote reference" w:semiHidden="1" w:unhideWhenUsed="1"/>
-    <w:lsdException w:name="endnote text" w:semiHidden="1" w:unhideWhenUsed="1"/>
-    <w:lsdException w:name="table of authorities" w:semiHidden="1" w:unhideWhenUsed="1"/>
-    <w:lsdException w:name="macro" w:semiHidden="1" w:unhideWhenUsed="1"/>
-    <w:lsdException w:name="toa heading" w:semiHidden="1" w:unhideWhenUsed="1"/>
-    <w:lsdException w:name="List" w:semiHidden="1" w:unhideWhenUsed="1"/>
-    <w:lsdException w:name="List Bullet" w:semiHidden="1" w:unhideWhenUsed="1"/>
-    <w:lsdException w:name="List Number" w:semiHidden="1" w:unhideWhenUsed="1"/>
-    <w:lsdException w:name="List 2" w:semiHidden="1" w:unhideWhenUsed="1"/>
-    <w:lsdException w:name="List 3" w:semiHidden="1" w:unhideWhenUsed="1"/>
-    <w:lsdException w:name="List 4" w:semiHidden="1" w:unhideWhenUsed="1"/>
-    <w:lsdException w:name="List 5" w:semiHidden="1" w:unhideWhenUsed="1"/>
-    <w:lsdException w:name="List Bullet 2" w:semiHidden="1" w:unhideWhenUsed="1"/>
-    <w:lsdException w:name="List Bullet 3" w:semiHidden="1" w:unhideWhenUsed="1"/>
-    <w:lsdException w:name="List Bullet 4" w:semiHidden="1" w:unhideWhenUsed="1"/>
-    <w:lsdException w:name="List Bullet 5" w:semiHidden="1" w:unhideWhenUsed="1"/>
-    <w:lsdException w:name="List Number 2" w:semiHidden="1" w:unhideWhenUsed="1"/>
-    <w:lsdException w:name="List Number 3" w:semiHidden="1" w:unhideWhenUsed="1"/>
-    <w:lsdException w:name="List Number 4" w:semiHidden="1" w:unhideWhenUsed="1"/>
-    <w:lsdException w:name="List Number 5" w:semiHidden="1" w:unhideWhenUsed="1"/>
-    <w:lsdException w:name="Title" w:uiPriority="10" w:qFormat="1"/>
-    <w:lsdException w:name="Closing" w:semiHidden="1" w:unhideWhenUsed="1"/>
-    <w:lsdException w:name="Signature" w:semiHidden="1" w:unhideWhenUsed="1"/>
-    <w:lsdException w:name="Default Paragraph Font" w:semiHidden="1" w:uiPriority="1" w:unhideWhenUsed="1"/>
-    <w:lsdException w:name="Body Text" w:semiHidden="1" w:unhideWhenUsed="1"/>
-    <w:lsdException w:name="Body Text Indent" w:semiHidden="1" w:unhideWhenUsed="1"/>
-    <w:lsdException w:name="List Continue" w:semiHidden="1" w:unhideWhenUsed="1"/>
-    <w:lsdException w:name="List Continue 2" w:semiHidden="1" w:unhideWhenUsed="1"/>
-    <w:lsdException w:name="List Continue 3" w:semiHidden="1" w:unhideWhenUsed="1"/>
-    <w:lsdException w:name="List Continue 4" w:semiHidden="1" w:unhideWhenUsed="1"/>
-    <w:lsdException w:name="List Continue 5" w:semiHidden="1" w:unhideWhenUsed="1"/>
-    <w:lsdException w:name="Message Header" w:semiHidden="1" w:unhideWhenUsed="1"/>
-    <w:lsdException w:name="Subtitle" w:uiPriority="11" w:qFormat="1"/>
-    <w:lsdException w:name="Salutation" w:semiHidden="1" w:unhideWhenUsed="1"/>
-    <w:lsdException w:name="Date" w:semiHidden="1" w:unhideWhenUsed="1"/>
-    <w:lsdException w:name="Body Text First Indent" w:semiHidden="1" w:unhideWhenUsed="1"/>
-    <w:lsdException w:name="Body Text First Indent 2" w:semiHidden="1" w:unhideWhenUsed="1"/>
-    <w:lsdException w:name="Note Heading" w:semiHidden="1" w:unhideWhenUsed="1"/>
-    <w:lsdException w:name="Body Text 2" w:semiHidden="1" w:unhideWhenUsed="1"/>
-    <w:lsdException w:name="Body Text 3" w:semiHidden="1" w:unhideWhenUsed="1"/>
-    <w:lsdException w:name="Body Text Indent 2" w:semiHidden="1" w:unhideWhenUsed="1"/>
-    <w:lsdException w:name="Body Text Indent 3" w:semiHidden="1" w:unhideWhenUsed="1"/>
-    <w:lsdException w:name="Block Text" w:semiHidden="1" w:unhideWhenUsed="1"/>
-    <w:lsdException w:name="Hyperlink" w:semiHidden="1" w:unhideWhenUsed="1"/>
-    <w:lsdException w:name="FollowedHyperlink" w:semiHidden="1" w:unhideWhenUsed="1"/>
-    <w:lsdException w:name="Strong" w:uiPriority="22" w:qFormat="1"/>
-    <w:lsdException w:name="Emphasis" w:uiPriority="20" w:qFormat="1"/>
-    <w:lsdException w:name="Document Map" w:semiHidden="1" w:unhideWhenUsed="1"/>
-    <w:lsdException w:name="Plain Text" w:semiHidden="1" w:unhideWhenUsed="1"/>
-    <w:lsdException w:name="E-mail Signature" w:semiHidden="1" w:unhideWhenUsed="1"/>
-    <w:lsdException w:name="HTML Top of Form" w:semiHidden="1" w:unhideWhenUsed="1"/>
-    <w:lsdException w:name="HTML Bottom of Form" w:semiHidden="1" w:unhideWhenUsed="1"/>
-    <w:lsdException w:name="Normal (Web)" w:semiHidden="1" w:unhideWhenUsed="1"/>
-    <w:lsdException w:name="HTML Acronym" w:semiHidden="1" w:unhideWhenUsed="1"/>
-    <w:lsdException w:name="HTML Address" w:semiHidden="1" w:unhideWhenUsed="1"/>
-    <w:lsdException w:name="HTML Cite" w:semiHidden="1" w:unhideWhenUsed="1"/>
-    <w:lsdException w:name="HTML Code" w:semiHidden="1" w:unhideWhenUsed="1"/>
-    <w:lsdException w:name="HTML Definition" w:semiHidden="1" w:unhideWhenUsed="1"/>
-    <w:lsdException w:name="HTML Keyboard" w:semiHidden="1" w:unhideWhenUsed="1"/>
-    <w:lsdException w:name="HTML Preformatted" w:semiHidden="1" w:unhideWhenUsed="1"/>
-    <w:lsdException w:name="HTML Sample" w:semiHidden="1" w:unhideWhenUsed="1"/>
-    <w:lsdException w:name="HTML Typewriter" w:semiHidden="1" w:unhideWhenUsed="1"/>
-    <w:lsdException w:name="HTML Variable" w:semiHidden="1" w:unhideWhenUsed="1"/>
-    <w:lsdException w:name="Normal Table" w:semiHidden="1" w:unhideWhenUsed="1"/>
-    <w:lsdException w:name="annotation subject" w:semiHidden="1" w:unhideWhenUsed="1"/>
-    <w:lsdException w:name="No List" w:semiHidden="1" w:unhideWhenUsed="1"/>
-    <w:lsdException w:name="Outline List 1" w:semiHidden="1" w:unhideWhenUsed="1"/>
-    <w:lsdException w:name="Outline List 2" w:semiHidden="1" w:unhideWhenUsed="1"/>
-    <w:lsdException w:name="Outline List 3" w:semiHidden="1" w:unhideWhenUsed="1"/>
-    <w:lsdException w:name="Table Simple 1" w:semiHidden="1" w:unhideWhenUsed="1"/>
-    <w:lsdException w:name="Table Simple 2" w:semiHidden="1" w:unhideWhenUsed="1"/>
-    <w:lsdException w:name="Table Simple 3" w:semiHidden="1" w:unhideWhenUsed="1"/>
-    <w:lsdException w:name="Table Classic 1" w:semiHidden="1" w:unhideWhenUsed="1"/>
-    <w:lsdException w:name="Table Classic 2" w:semiHidden="1" w:unhideWhenUsed="1"/>
-    <w:lsdException w:name="Table Classic 3" w:semiHidden="1" w:unhideWhenUsed="1"/>
-    <w:lsdException w:name="Table Classic 4" w:semiHidden="1" w:unhideWhenUsed="1"/>
-    <w:lsdException w:name="Table Colorful 1" w:semiHidden="1" w:unhideWhenUsed="1"/>
-    <w:lsdException w:name="Table Colorful 2" w:semiHidden="1" w:unhideWhenUsed="1"/>
-    <w:lsdException w:name="Table Colorful 3" w:semiHidden="1" w:unhideWhenUsed="1"/>
-    <w:lsdException w:name="Table Columns 1" w:semiHidden="1" w:unhideWhenUsed="1"/>
-    <w:lsdException w:name="Table Columns 2" w:semiHidden="1" w:unhideWhenUsed="1"/>
-    <w:lsdException w:name="Table Columns 3" w:semiHidden="1" w:unhideWhenUsed="1"/>
-    <w:lsdException w:name="Table Columns 4" w:semiHidden="1" w:unhideWhenUsed="1"/>
-    <w:lsdException w:name="Table Columns 5" w:semiHidden="1" w:unhideWhenUsed="1"/>
-    <w:lsdException w:name="Table Grid 1" w:semiHidden="1" w:unhideWhenUsed="1"/>
-    <w:lsdException w:name="Table Grid 2" w:semiHidden="1" w:unhideWhenUsed="1"/>
-    <w:lsdException w:name="Table Grid 3" w:semiHidden="1" w:unhideWhenUsed="1"/>
-    <w:lsdException w:name="Table Grid 4" w:semiHidden="1" w:unhideWhenUsed="1"/>
-    <w:lsdException w:name="Table Grid 5" w:semiHidden="1" w:unhideWhenUsed="1"/>
-    <w:lsdException w:name="Table Grid 6" w:semiHidden="1" w:unhideWhenUsed="1"/>
-    <w:lsdException w:name="Table Grid 7" w:semiHidden="1" w:unhideWhenUsed="1"/>
-    <w:lsdException w:name="Table Grid 8" w:semiHidden="1" w:unhideWhenUsed="1"/>
-    <w:lsdException w:name="Table List 1" w:semiHidden="1" w:unhideWhenUsed="1"/>
-    <w:lsdException w:name="Table List 2" w:semiHidden="1" w:unhideWhenUsed="1"/>
-    <w:lsdException w:name="Table List 3" w:semiHidden="1" w:unhideWhenUsed="1"/>
-    <w:lsdException w:name="Table List 4" w:semiHidden="1" w:unhideWhenUsed="1"/>
-    <w:lsdException w:name="Table List 5" w:semiHidden="1" w:unhideWhenUsed="1"/>
-    <w:lsdException w:name="Table List 6" w:semiHidden="1" w:unhideWhenUsed="1"/>
-    <w:lsdException w:name="Table List 7" w:semiHidden="1" w:unhideWhenUsed="1"/>
-    <w:lsdException w:name="Table List 8" w:semiHidden="1" w:unhideWhenUsed="1"/>
-    <w:lsdException w:name="Table 3D effects 1" w:semiHidden="1" w:unhideWhenUsed="1"/>
-    <w:lsdException w:name="Table 3D effects 2" w:semiHidden="1" w:unhideWhenUsed="1"/>
-    <w:lsdException w:name="Table 3D effects 3" w:semiHidden="1" w:unhideWhenUsed="1"/>
-    <w:lsdException w:name="Table Contemporary" w:semiHidden="1" w:unhideWhenUsed="1"/>
-    <w:lsdException w:name="Table Elegant" w:semiHidden="1" w:unhideWhenUsed="1"/>
-    <w:lsdException w:name="Table Professional" w:semiHidden="1" w:unhideWhenUsed="1"/>
-    <w:lsdException w:name="Table Subtle 1" w:semiHidden="1" w:unhideWhenUsed="1"/>
-    <w:lsdException w:name="Table Subtle 2" w:semiHidden="1" w:unhideWhenUsed="1"/>
-    <w:lsdException w:name="Table Web 1" w:semiHidden="1" w:unhideWhenUsed="1"/>
-    <w:lsdException w:name="Table Web 2" w:semiHidden="1" w:unhideWhenUsed="1"/>
-    <w:lsdException w:name="Table Web 3" w:semiHidden="1" w:unhideWhenUsed="1"/>
-    <w:lsdException w:name="Balloon Text" w:semiHidden="1" w:unhideWhenUsed="1"/>
-    <w:lsdException w:name="Table Grid" w:uiPriority="59"/>
-    <w:lsdException w:name="Table Theme" w:semiHidden="1" w:unhideWhenUsed="1"/>
-    <w:lsdException w:name="Placeholder Text" w:semiHidden="1"/>
-    <w:lsdException w:name="No Spacing" w:uiPriority="1" w:qFormat="1"/>
-    <w:lsdException w:name="Light Shading" w:uiPriority="60"/>
-    <w:lsdException w:name="Light List" w:uiPriority="61"/>
-    <w:lsdException w:name="Light Grid" w:uiPriority="62"/>
-    <w:lsdException w:name="Medium Shading 1" w:uiPriority="63"/>
-    <w:lsdException w:name="Medium Shading 2" w:uiPriority="64"/>
-    <w:lsdException w:name="Medium List 1" w:uiPriority="65"/>
-    <w:lsdException w:name="Medium List 2" w:uiPriority="66"/>
-    <w:lsdException w:name="Medium Grid 1" w:uiPriority="67"/>
-    <w:lsdException w:name="Medium Grid 2" w:uiPriority="68"/>
-    <w:lsdException w:name="Medium Grid 3" w:uiPriority="69"/>
-    <w:lsdException w:name="Dark List" w:uiPriority="70"/>
-    <w:lsdException w:name="Colorful Shading" w:uiPriority="71"/>
-    <w:lsdException w:name="Colorful List" w:uiPriority="72"/>
-    <w:lsdException w:name="Colorful Grid" w:uiPriority="73"/>
-    <w:lsdException w:name="Light Shading Accent 1" w:uiPriority="60"/>
-    <w:lsdException w:name="Light List Accent 1" w:uiPriority="61"/>
-    <w:lsdException w:name="Light Grid Accent 1" w:uiPriority="62"/>
-    <w:lsdException w:name="Medium Shading 1 Accent 1" w:uiPriority="63"/>
-    <w:lsdException w:name="Medium Shading 2 Accent 1" w:uiPriority="64"/>
-    <w:lsdException w:name="Medium List 1 Accent 1" w:uiPriority="65"/>
-    <w:lsdException w:name="Revision" w:semiHidden="1"/>
-    <w:lsdException w:name="List Paragraph" w:uiPriority="34" w:qFormat="1"/>
-    <w:lsdException w:name="Quote" w:uiPriority="29" w:qFormat="1"/>
-    <w:lsdException w:name="Intense Quote" w:uiPriority="30" w:qFormat="1"/>
-    <w:lsdException w:name="Medium List 2 Accent 1" w:uiPriority="66"/>
-    <w:lsdException w:name="Medium Grid 1 Accent 1" w:uiPriority="67"/>
-    <w:lsdException w:name="Medium Grid 2 Accent 1" w:uiPriority="68"/>
-    <w:lsdException w:name="Medium Grid 3 Accent 1" w:uiPriority="69"/>
-    <w:lsdException w:name="Dark List Accent 1" w:uiPriority="70"/>
-    <w:lsdException w:name="Colorful Shading Accent 1" w:uiPriority="71"/>
-    <w:lsdException w:name="Colorful List Accent 1" w:uiPriority="72"/>
-    <w:lsdException w:name="Colorful Grid Accent 1" w:uiPriority="73"/>
-    <w:lsdException w:name="Light Shading Accent 2" w:uiPriority="60"/>
-    <w:lsdException w:name="Light List Accent 2" w:uiPriority="61"/>
-    <w:lsdException w:name="Light Grid Accent 2" w:uiPriority="62"/>
-    <w:lsdException w:name="Medium Shading 1 Accent 2" w:uiPriority="63"/>
-    <w:lsdException w:name="Medium Shading 2 Accent 2" w:uiPriority="64"/>
-    <w:lsdException w:name="Medium List 1 Accent 2" w:uiPriority="65"/>
-    <w:lsdException w:name="Medium List 2 Accent 2" w:uiPriority="66"/>
-    <w:lsdException w:name="Medium Grid 1 Accent 2" w:uiPriority="67"/>
-    <w:lsdException w:name="Medium Grid 2 Accent 2" w:uiPriority="68"/>
-    <w:lsdException w:name="Medium Grid 3 Accent 2" w:uiPriority="69"/>
-    <w:lsdException w:name="Dark List Accent 2" w:uiPriority="70"/>
-    <w:lsdException w:name="Colorful Shading Accent 2" w:uiPriority="71"/>
-    <w:lsdException w:name="Colorful List Accent 2" w:uiPriority="72"/>
-    <w:lsdException w:name="Colorful Grid Accent 2" w:uiPriority="73"/>
-    <w:lsdException w:name="Light Shading Accent 3" w:uiPriority="60"/>
-    <w:lsdException w:name="Light List Accent 3" w:uiPriority="61"/>
-    <w:lsdException w:name="Light Grid Accent 3" w:uiPriority="62"/>
-    <w:lsdException w:name="Medium Shading 1 Accent 3" w:uiPriority="63"/>
-    <w:lsdException w:name="Medium Shading 2 Accent 3" w:uiPriority="64"/>
-    <w:lsdException w:name="Medium List 1 Accent 3" w:uiPriority="65"/>
-    <w:lsdException w:name="Medium List 2 Accent 3" w:uiPriority="66"/>
-    <w:lsdException w:name="Medium Grid 1 Accent 3" w:uiPriority="67"/>
-    <w:lsdException w:name="Medium Grid 2 Accent 3" w:uiPriority="68"/>
-    <w:lsdException w:name="Medium Grid 3 Accent 3" w:uiPriority="69"/>
-    <w:lsdException w:name="Dark List Accent 3" w:uiPriority="70"/>
-    <w:lsdException w:name="Colorful Shading Accent 3" w:uiPriority="71"/>
-    <w:lsdException w:name="Colorful List Accent 3" w:uiPriority="72"/>
-    <w:lsdException w:name="Colorful Grid Accent 3" w:uiPriority="73"/>
-    <w:lsdException w:name="Light Shading Accent 4" w:uiPriority="60"/>
-    <w:lsdException w:name="Light List Accent 4" w:uiPriority="61"/>
-    <w:lsdException w:name="Light Grid Accent 4" w:uiPriority="62"/>
-    <w:lsdException w:name="Medium Shading 1 Accent 4" w:uiPriority="63"/>
-    <w:lsdException w:name="Medium Shading 2 Accent 4" w:uiPriority="64"/>
-    <w:lsdException w:name="Medium List 1 Accent 4" w:uiPriority="65"/>
-    <w:lsdException w:name="Medium List 2 Accent 4" w:uiPriority="66"/>
-    <w:lsdException w:name="Medium Grid 1 Accent 4" w:uiPriority="67"/>
-    <w:lsdException w:name="Medium Grid 2 Accent 4" w:uiPriority="68"/>
-    <w:lsdException w:name="Medium Grid 3 Accent 4" w:uiPriority="69"/>
-    <w:lsdException w:name="Dark List Accent 4" w:uiPriority="70"/>
-    <w:lsdException w:name="Colorful Shading Accent 4" w:uiPriority="71"/>
-    <w:lsdException w:name="Colorful List Accent 4" w:uiPriority="72"/>
-    <w:lsdException w:name="Colorful Grid Accent 4" w:uiPriority="73"/>
-    <w:lsdException w:name="Light Shading Accent 5" w:uiPriority="60"/>
-    <w:lsdException w:name="Light List Accent 5" w:uiPriority="61"/>
-    <w:lsdException w:name="Light Grid Accent 5" w:uiPriority="62"/>
-    <w:lsdException w:name="Medium Shading 1 Accent 5" w:uiPriority="63"/>
-    <w:lsdException w:name="Medium Shading 2 Accent 5" w:uiPriority="64"/>
-    <w:lsdException w:name="Medium List 1 Accent 5" w:uiPriority="65"/>
-    <w:lsdException w:name="Medium List 2 Accent 5" w:uiPriority="66"/>
-    <w:lsdException w:name="Medium Grid 1 Accent 5" w:uiPriority="67"/>
-    <w:lsdException w:name="Medium Grid 2 Accent 5" w:uiPriority="68"/>
-    <w:lsdException w:name="Medium Grid 3 Accent 5" w:uiPriority="69"/>
-    <w:lsdException w:name="Dark List Accent 5" w:uiPriority="70"/>
-    <w:lsdException w:name="Colorful Shading Accent 5" w:uiPriority="71"/>
-    <w:lsdException w:name="Colorful List Accent 5" w:uiPriority="72"/>
-    <w:lsdException w:name="Colorful Grid Accent 5" w:uiPriority="73"/>
-    <w:lsdException w:name="Light Shading Accent 6" w:uiPriority="60"/>
-    <w:lsdException w:name="Light List Accent 6" w:uiPriority="61"/>
-    <w:lsdException w:name="Light Grid Accent 6" w:uiPriority="62"/>
-    <w:lsdException w:name="Medium Shading 1 Accent 6" w:uiPriority="63"/>
-    <w:lsdException w:name="Medium Shading 2 Accent 6" w:uiPriority="64"/>
-    <w:lsdException w:name="Medium List 1 Accent 6" w:uiPriority="65"/>
-    <w:lsdException w:name="Medium List 2 Accent 6" w:uiPriority="66"/>
-    <w:lsdException w:name="Medium Grid 1 Accent 6" w:uiPriority="67"/>
-    <w:lsdException w:name="Medium Grid 2 Accent 6" w:uiPriority="68"/>
-    <w:lsdException w:name="Medium Grid 3 Accent 6" w:uiPriority="69"/>
-    <w:lsdException w:name="Dark List Accent 6" w:uiPriority="70"/>
-    <w:lsdException w:name="Colorful Shading Accent 6" w:uiPriority="71"/>
-    <w:lsdException w:name="Colorful List Accent 6" w:uiPriority="72"/>
-    <w:lsdException w:name="Colorful Grid Accent 6" w:uiPriority="73"/>
-    <w:lsdException w:name="Subtle Emphasis" w:uiPriority="19" w:qFormat="1"/>
-    <w:lsdException w:name="Intense Emphasis" w:uiPriority="21" w:qFormat="1"/>
-    <w:lsdException w:name="Subtle Reference" w:uiPriority="31" w:qFormat="1"/>
-    <w:lsdException w:name="Intense Reference" w:uiPriority="32" w:qFormat="1"/>
-    <w:lsdException w:name="Book Title" w:uiPriority="33" w:qFormat="1"/>
-    <w:lsdException w:name="Bibliography" w:semiHidden="1" w:uiPriority="37" w:unhideWhenUsed="1"/>
-    <w:lsdException w:name="TOC Heading" w:semiHidden="1" w:uiPriority="39" w:unhideWhenUsed="1" w:qFormat="1"/>
-    <w:lsdException w:name="Plain Table 1" w:uiPriority="41"/>
-    <w:lsdException w:name="Plain Table 2" w:uiPriority="42"/>
-    <w:lsdException w:name="Plain Table 3" w:uiPriority="43"/>
-    <w:lsdException w:name="Plain Table 4" w:uiPriority="44"/>
-    <w:lsdException w:name="Plain Table 5" w:uiPriority="45"/>
-    <w:lsdException w:name="Grid Table Light" w:uiPriority="40"/>
-    <w:lsdException w:name="Grid Table 1 Light" w:uiPriority="46"/>
-    <w:lsdException w:name="Grid Table 2" w:uiPriority="47"/>
-    <w:lsdException w:name="Grid Table 3" w:uiPriority="48"/>
-    <w:lsdException w:name="Grid Table 4" w:uiPriority="49"/>
-    <w:lsdException w:name="Grid Table 5 Dark" w:uiPriority="50"/>
-    <w:lsdException w:name="Grid Table 6 Colorful" w:uiPriority="51"/>
-    <w:lsdException w:name="Grid Table 7 Colorful" w:uiPriority="52"/>
-    <w:lsdException w:name="Grid Table 1 Light Accent 1" w:uiPriority="46"/>
-    <w:lsdException w:name="Grid Table 2 Accent 1" w:uiPriority="47"/>
-    <w:lsdException w:name="Grid Table 3 Accent 1" w:uiPriority="48"/>
-    <w:lsdException w:name="Grid Table 4 Accent 1" w:uiPriority="49"/>
-    <w:lsdException w:name="Grid Table 5 Dark Accent 1" w:uiPriority="50"/>
-    <w:lsdException w:name="Grid Table 6 Colorful Accent 1" w:uiPriority="51"/>
-    <w:lsdException w:name="Grid Table 7 Colorful Accent 1" w:uiPriority="52"/>
-    <w:lsdException w:name="Grid Table 1 Light Accent 2" w:uiPriority="46"/>
-    <w:lsdException w:name="Grid Table 2 Accent 2" w:uiPriority="47"/>
-    <w:lsdException w:name="Grid Table 3 Accent 2" w:uiPriority="48"/>
-    <w:lsdException w:name="Grid Table 4 Accent 2" w:uiPriority="49"/>
-    <w:lsdException w:name="Grid Table 5 Dark Accent 2" w:uiPriority="50"/>
-    <w:lsdException w:name="Grid Table 6 Colorful Accent 2" w:uiPriority="51"/>
-    <w:lsdException w:name="Grid Table 7 Colorful Accent 2" w:uiPriority="52"/>
-    <w:lsdException w:name="Grid Table 1 Light Accent 3" w:uiPriority="46"/>
-    <w:lsdException w:name="Grid Table 2 Accent 3" w:uiPriority="47"/>
-    <w:lsdException w:name="Grid Table 3 Accent 3" w:uiPriority="48"/>
-    <w:lsdException w:name="Grid Table 4 Accent 3" w:uiPriority="49"/>
-    <w:lsdException w:name="Grid Table 5 Dark Accent 3" w:uiPriority="50"/>
-    <w:lsdException w:name="Grid Table 6 Colorful Accent 3" w:uiPriority="51"/>
-    <w:lsdException w:name="Grid Table 7 Colorful Accent 3" w:uiPriority="52"/>
-    <w:lsdException w:name="Grid Table 1 Light Accent 4" w:uiPriority="46"/>
-    <w:lsdException w:name="Grid Table 2 Accent 4" w:uiPriority="47"/>
-    <w:lsdException w:name="Grid Table 3 Accent 4" w:uiPriority="48"/>
-    <w:lsdException w:name="Grid Table 4 Accent 4" w:uiPriority="49"/>
-    <w:lsdException w:name="Grid Table 5 Dark Accent 4" w:uiPriority="50"/>
-    <w:lsdException w:name="Grid Table 6 Colorful Accent 4" w:uiPriority="51"/>
-    <w:lsdException w:name="Grid Table 7 Colorful Accent 4" w:uiPriority="52"/>
-    <w:lsdException w:name="Grid Table 1 Light Accent 5" w:uiPriority="46"/>
-    <w:lsdException w:name="Grid Table 2 Accent 5" w:uiPriority="47"/>
-    <w:lsdException w:name="Grid Table 3 Accent 5" w:uiPriority="48"/>
-    <w:lsdException w:name="Grid Table 4 Accent 5" w:uiPriority="49"/>
-    <w:lsdException w:name="Grid Table 5 Dark Accent 5" w:uiPriority="50"/>
-    <w:lsdException w:name="Grid Table 6 Colorful Accent 5" w:uiPriority="51"/>
-    <w:lsdException w:name="Grid Table 7 Colorful Accent 5" w:uiPriority="52"/>
-    <w:lsdException w:name="Grid Table 1 Light Accent 6" w:uiPriority="46"/>
-    <w:lsdException w:name="Grid Table 2 Accent 6" w:uiPriority="47"/>
-    <w:lsdException w:name="Grid Table 3 Accent 6" w:uiPriority="48"/>
-    <w:lsdException w:name="Grid Table 4 Accent 6" w:uiPriority="49"/>
-    <w:lsdException w:name="Grid Table 5 Dark Accent 6" w:uiPriority="50"/>
-    <w:lsdException w:name="Grid Table 6 Colorful Accent 6" w:uiPriority="51"/>
-    <w:lsdException w:name="Grid Table 7 Colorful Accent 6" w:uiPriority="52"/>
-    <w:lsdException w:name="List Table 1 Light" w:uiPriority="46"/>
-    <w:lsdException w:name="List Table 2" w:uiPriority="47"/>
-    <w:lsdException w:name="List Table 3" w:uiPriority="48"/>
-    <w:lsdException w:name="List Table 4" w:uiPriority="49"/>
-    <w:lsdException w:name="List Table 5 Dark" w:uiPriority="50"/>
-    <w:lsdException w:name="List Table 6 Colorful" w:uiPriority="51"/>
-    <w:lsdException w:name="List Table 7 Colorful" w:uiPriority="52"/>
-    <w:lsdException w:name="List Table 1 Light Accent 1" w:uiPriority="46"/>
-    <w:lsdException w:name="List Table 2 Accent 1" w:uiPriority="47"/>
-    <w:lsdException w:name="List Table 3 Accent 1" w:uiPriority="48"/>
-    <w:lsdException w:name="List Table 4 Accent 1" w:uiPriority="49"/>
-    <w:lsdException w:name="List Table 5 Dark Accent 1" w:uiPriority="50"/>
-    <w:lsdException w:name="List Table 6 Colorful Accent 1" w:uiPriority="51"/>
-    <w:lsdException w:name="List Table 7 Colorful Accent 1" w:uiPriority="52"/>
-    <w:lsdException w:name="List Table 1 Light Accent 2" w:uiPriority="46"/>
-    <w:lsdException w:name="List Table 2 Accent 2" w:uiPriority="47"/>
-    <w:lsdException w:name="List Table 3 Accent 2" w:uiPriority="48"/>
-    <w:lsdException w:name="List Table 4 Accent 2" w:uiPriority="49"/>
-    <w:lsdException w:name="List Table 5 Dark Accent 2" w:uiPriority="50"/>
-    <w:lsdException w:name="List Table 6 Colorful Accent 2" w:uiPriority="51"/>
-    <w:lsdException w:name="List Table 7 Colorful Accent 2" w:uiPriority="52"/>
-    <w:lsdException w:name="List Table 1 Light Accent 3" w:uiPriority="46"/>
-    <w:lsdException w:name="List Table 2 Accent 3" w:uiPriority="47"/>
-    <w:lsdException w:name="List Table 3 Accent 3" w:uiPriority="48"/>
-    <w:lsdException w:name="List Table 4 Accent 3" w:uiPriority="49"/>
-    <w:lsdException w:name="List Table 5 Dark Accent 3" w:uiPriority="50"/>
-    <w:lsdException w:name="List Table 6 Colorful Accent 3" w:uiPriority="51"/>
-    <w:lsdException w:name="List Table 7 Colorful Accent 3" w:uiPriority="52"/>
-    <w:lsdException w:name="List Table 1 Light Accent 4" w:uiPriority="46"/>
-    <w:lsdException w:name="List Table 2 Accent 4" w:uiPriority="47"/>
-    <w:lsdException w:name="List Table 3 Accent 4" w:uiPriority="48"/>
-    <w:lsdException w:name="List Table 4 Accent 4" w:uiPriority="49"/>
-    <w:lsdException w:name="List Table 5 Dark Accent 4" w:uiPriority="50"/>
-    <w:lsdException w:name="List Table 6 Colorful Accent 4" w:uiPriority="51"/>
-    <w:lsdException w:name="List Table 7 Colorful Accent 4" w:uiPriority="52"/>
-    <w:lsdException w:name="List Table 1 Light Accent 5" w:uiPriority="46"/>
-    <w:lsdException w:name="List Table 2 Accent 5" w:uiPriority="47"/>
-    <w:lsdException w:name="List Table 3 Accent 5" w:uiPriority="48"/>
-    <w:lsdException w:name="List Table 4 Accent 5" w:uiPriority="49"/>
-    <w:lsdException w:name="List Table 5 Dark Accent 5" w:uiPriority="50"/>
-    <w:lsdException w:name="List Table 6 Colorful Accent 5" w:uiPriority="51"/>
-    <w:lsdException w:name="List Table 7 Colorful Accent 5" w:uiPriority="52"/>
-    <w:lsdException w:name="List Table 1 Light Accent 6" w:uiPriority="46"/>
-    <w:lsdException w:name="List Table 2 Accent 6" w:uiPriority="47"/>
-    <w:lsdException w:name="List Table 3 Accent 6" w:uiPriority="48"/>
-    <w:lsdException w:name="List Table 4 Accent 6" w:uiPriority="49"/>
-    <w:lsdException w:name="List Table 5 Dark Accent 6" w:uiPriority="50"/>
-    <w:lsdException w:name="List Table 6 Colorful Accent 6" w:uiPriority="51"/>
-    <w:lsdException w:name="List Table 7 Colorful Accent 6" w:uiPriority="52"/>
+  <w:latentStyles w:defLockedState="0" w:defUIPriority="99" w:defSemiHidden="1" w:defUnhideWhenUsed="1" w:defQFormat="0" w:count="276">
+    <w:lsdException w:name="Normal" w:semiHidden="0" w:uiPriority="0" w:unhideWhenUsed="0" w:qFormat="1"/>
+    <w:lsdException w:name="heading 1" w:semiHidden="0" w:uiPriority="9" w:unhideWhenUsed="0" w:qFormat="1"/>
+    <w:lsdException w:name="heading 2" w:uiPriority="9" w:qFormat="1"/>
+    <w:lsdException w:name="heading 3" w:uiPriority="9" w:qFormat="1"/>
+    <w:lsdException w:name="heading 4" w:uiPriority="9" w:qFormat="1"/>
+    <w:lsdException w:name="heading 5" w:uiPriority="9" w:qFormat="1"/>
+    <w:lsdException w:name="heading 6" w:uiPriority="9" w:qFormat="1"/>
+    <w:lsdException w:name="heading 7" w:uiPriority="9" w:qFormat="1"/>
+    <w:lsdException w:name="heading 8" w:uiPriority="9" w:qFormat="1"/>
+    <w:lsdException w:name="heading 9" w:uiPriority="9" w:qFormat="1"/>
+    <w:lsdException w:name="toc 1" w:uiPriority="39"/>
+    <w:lsdException w:name="toc 2" w:uiPriority="39"/>
+    <w:lsdException w:name="toc 3" w:uiPriority="39"/>
+    <w:lsdException w:name="toc 4" w:uiPriority="39"/>
+    <w:lsdException w:name="toc 5" w:uiPriority="39"/>
+    <w:lsdException w:name="toc 6" w:uiPriority="39"/>
+    <w:lsdException w:name="toc 7" w:uiPriority="39"/>
+    <w:lsdException w:name="toc 8" w:uiPriority="39"/>
+    <w:lsdException w:name="toc 9" w:uiPriority="39"/>
+    <w:lsdException w:name="caption" w:uiPriority="35" w:qFormat="1"/>
+    <w:lsdException w:name="Title" w:semiHidden="0" w:uiPriority="10" w:unhideWhenUsed="0" w:qFormat="1"/>
+    <w:lsdException w:name="Default Paragraph Font" w:uiPriority="1"/>
+    <w:lsdException w:name="Subtitle" w:semiHidden="0" w:uiPriority="11" w:unhideWhenUsed="0" w:qFormat="1"/>
+    <w:lsdException w:name="Strong" w:semiHidden="0" w:uiPriority="22" w:unhideWhenUsed="0" w:qFormat="1"/>
+    <w:lsdException w:name="Emphasis" w:semiHidden="0" w:uiPriority="20" w:unhideWhenUsed="0" w:qFormat="1"/>
+    <w:lsdException w:name="Table Grid" w:semiHidden="0" w:uiPriority="59" w:unhideWhenUsed="0"/>
+    <w:lsdException w:name="Note Level 1" w:semiHidden="0" w:unhideWhenUsed="0"/>
+    <w:lsdException w:name="Note Level 2" w:semiHidden="0" w:unhideWhenUsed="0"/>
+    <w:lsdException w:name="Note Level 3" w:semiHidden="0" w:unhideWhenUsed="0"/>
+    <w:lsdException w:name="Note Level 4" w:semiHidden="0" w:unhideWhenUsed="0"/>
+    <w:lsdException w:name="Note Level 5" w:semiHidden="0" w:unhideWhenUsed="0"/>
+    <w:lsdException w:name="Note Level 6" w:semiHidden="0" w:unhideWhenUsed="0"/>
+    <w:lsdException w:name="Note Level 7" w:semiHidden="0" w:unhideWhenUsed="0"/>
+    <w:lsdException w:name="Note Level 8" w:semiHidden="0" w:unhideWhenUsed="0"/>
+    <w:lsdException w:name="Note Level 9" w:semiHidden="0" w:unhideWhenUsed="0"/>
+    <w:lsdException w:name="Placeholder Text" w:unhideWhenUsed="0"/>
+    <w:lsdException w:name="No Spacing" w:semiHidden="0" w:uiPriority="1" w:unhideWhenUsed="0" w:qFormat="1"/>
+    <w:lsdException w:name="Light Shading" w:semiHidden="0" w:uiPriority="60" w:unhideWhenUsed="0"/>
+    <w:lsdException w:name="Light List" w:semiHidden="0" w:uiPriority="61" w:unhideWhenUsed="0"/>
+    <w:lsdException w:name="Light Grid" w:semiHidden="0" w:uiPriority="62" w:unhideWhenUsed="0"/>
+    <w:lsdException w:name="Medium Shading 1" w:semiHidden="0" w:uiPriority="63" w:unhideWhenUsed="0"/>
+    <w:lsdException w:name="Medium Shading 2" w:semiHidden="0" w:uiPriority="64" w:unhideWhenUsed="0"/>
+    <w:lsdException w:name="Medium List 1" w:semiHidden="0" w:uiPriority="65" w:unhideWhenUsed="0"/>
+    <w:lsdException w:name="Medium List 2" w:semiHidden="0" w:uiPriority="66" w:unhideWhenUsed="0"/>
+    <w:lsdException w:name="Medium Grid 1" w:semiHidden="0" w:uiPriority="67" w:unhideWhenUsed="0"/>
+    <w:lsdException w:name="Medium Grid 2" w:semiHidden="0" w:uiPriority="68" w:unhideWhenUsed="0"/>
+    <w:lsdException w:name="Medium Grid 3" w:semiHidden="0" w:uiPriority="69" w:unhideWhenUsed="0"/>
+    <w:lsdException w:name="Dark List" w:semiHidden="0" w:uiPriority="70" w:unhideWhenUsed="0"/>
+    <w:lsdException w:name="Colorful Shading" w:semiHidden="0" w:uiPriority="71" w:unhideWhenUsed="0"/>
+    <w:lsdException w:name="Colorful List" w:semiHidden="0" w:uiPriority="72" w:unhideWhenUsed="0"/>
+    <w:lsdException w:name="Colorful Grid" w:semiHidden="0" w:uiPriority="73" w:unhideWhenUsed="0"/>
+    <w:lsdException w:name="Light Shading Accent 1" w:semiHidden="0" w:uiPriority="60" w:unhideWhenUsed="0"/>
+    <w:lsdException w:name="Light List Accent 1" w:semiHidden="0" w:uiPriority="61" w:unhideWhenUsed="0"/>
+    <w:lsdException w:name="Light Grid Accent 1" w:semiHidden="0" w:uiPriority="62" w:unhideWhenUsed="0"/>
+    <w:lsdException w:name="Medium Shading 1 Accent 1" w:semiHidden="0" w:uiPriority="63" w:unhideWhenUsed="0"/>
+    <w:lsdException w:name="Medium Shading 2 Accent 1" w:semiHidden="0" w:uiPriority="64" w:unhideWhenUsed="0"/>
+    <w:lsdException w:name="Medium List 1 Accent 1" w:semiHidden="0" w:uiPriority="65" w:unhideWhenUsed="0"/>
+    <w:lsdException w:name="Revision" w:unhideWhenUsed="0"/>
+    <w:lsdException w:name="List Paragraph" w:semiHidden="0" w:uiPriority="34" w:unhideWhenUsed="0" w:qFormat="1"/>
+    <w:lsdException w:name="Quote" w:semiHidden="0" w:uiPriority="29" w:unhideWhenUsed="0" w:qFormat="1"/>
+    <w:lsdException w:name="Intense Quote" w:semiHidden="0" w:uiPriority="30" w:unhideWhenUsed="0" w:qFormat="1"/>
+    <w:lsdException w:name="Medium List 2 Accent 1" w:semiHidden="0" w:uiPriority="66" w:unhideWhenUsed="0"/>
+    <w:lsdException w:name="Medium Grid 1 Accent 1" w:semiHidden="0" w:uiPriority="67" w:unhideWhenUsed="0"/>
+    <w:lsdException w:name="Medium Grid 2 Accent 1" w:semiHidden="0" w:uiPriority="68" w:unhideWhenUsed="0"/>
+    <w:lsdException w:name="Medium Grid 3 Accent 1" w:semiHidden="0" w:uiPriority="69" w:unhideWhenUsed="0"/>
+    <w:lsdException w:name="Dark List Accent 1" w:semiHidden="0" w:uiPriority="70" w:unhideWhenUsed="0"/>
+    <w:lsdException w:name="Colorful Shading Accent 1" w:semiHidden="0" w:uiPriority="71" w:unhideWhenUsed="0"/>
+    <w:lsdException w:name="Colorful List Accent 1" w:semiHidden="0" w:uiPriority="72" w:unhideWhenUsed="0"/>
+    <w:lsdException w:name="Colorful Grid Accent 1" w:semiHidden="0" w:uiPriority="73" w:unhideWhenUsed="0"/>
+    <w:lsdException w:name="Light Shading Accent 2" w:semiHidden="0" w:uiPriority="60" w:unhideWhenUsed="0"/>
+    <w:lsdException w:name="Light List Accent 2" w:semiHidden="0" w:uiPriority="61" w:unhideWhenUsed="0"/>
+    <w:lsdException w:name="Light Grid Accent 2" w:semiHidden="0" w:uiPriority="62" w:unhideWhenUsed="0"/>
+    <w:lsdException w:name="Medium Shading 1 Accent 2" w:semiHidden="0" w:uiPriority="63" w:unhideWhenUsed="0"/>
+    <w:lsdException w:name="Medium Shading 2 Accent 2" w:semiHidden="0" w:uiPriority="64" w:unhideWhenUsed="0"/>
+    <w:lsdException w:name="Medium List 1 Accent 2" w:semiHidden="0" w:uiPriority="65" w:unhideWhenUsed="0"/>
+    <w:lsdException w:name="Medium List 2 Accent 2" w:semiHidden="0" w:uiPriority="66" w:unhideWhenUsed="0"/>
+    <w:lsdException w:name="Medium Grid 1 Accent 2" w:semiHidden="0" w:uiPriority="67" w:unhideWhenUsed="0"/>
+    <w:lsdException w:name="Medium Grid 2 Accent 2" w:semiHidden="0" w:uiPriority="68" w:unhideWhenUsed="0"/>
+    <w:lsdException w:name="Medium Grid 3 Accent 2" w:semiHidden="0" w:uiPriority="69" w:unhideWhenUsed="0"/>
+    <w:lsdException w:name="Dark List Accent 2" w:semiHidden="0" w:uiPriority="70" w:unhideWhenUsed="0"/>
+    <w:lsdException w:name="Colorful Shading Accent 2" w:semiHidden="0" w:uiPriority="71" w:unhideWhenUsed="0"/>
+    <w:lsdException w:name="Colorful List Accent 2" w:semiHidden="0" w:uiPriority="72" w:unhideWhenUsed="0"/>
+    <w:lsdException w:name="Colorful Grid Accent 2" w:semiHidden="0" w:uiPriority="73" w:unhideWhenUsed="0"/>
+    <w:lsdException w:name="Light Shading Accent 3" w:semiHidden="0" w:uiPriority="60" w:unhideWhenUsed="0"/>
+    <w:lsdException w:name="Light List Accent 3" w:semiHidden="0" w:uiPriority="61" w:unhideWhenUsed="0"/>
+    <w:lsdException w:name="Light Grid Accent 3" w:semiHidden="0" w:uiPriority="62" w:unhideWhenUsed="0"/>
+    <w:lsdException w:name="Medium Shading 1 Accent 3" w:semiHidden="0" w:uiPriority="63" w:unhideWhenUsed="0"/>
+    <w:lsdException w:name="Medium Shading 2 Accent 3" w:semiHidden="0" w:uiPriority="64" w:unhideWhenUsed="0"/>
+    <w:lsdException w:name="Medium List 1 Accent 3" w:semiHidden="0" w:uiPriority="65" w:unhideWhenUsed="0"/>
+    <w:lsdException w:name="Medium List 2 Accent 3" w:semiHidden="0" w:uiPriority="66" w:unhideWhenUsed="0"/>
+    <w:lsdException w:name="Medium Grid 1 Accent 3" w:semiHidden="0" w:uiPriority="67" w:unhideWhenUsed="0"/>
+    <w:lsdException w:name="Medium Grid 2 Accent 3" w:semiHidden="0" w:uiPriority="68" w:unhideWhenUsed="0"/>
+    <w:lsdException w:name="Medium Grid 3 Accent 3" w:semiHidden="0" w:uiPriority="69" w:unhideWhenUsed="0"/>
+    <w:lsdException w:name="Dark List Accent 3" w:semiHidden="0" w:uiPriority="70" w:unhideWhenUsed="0"/>
+    <w:lsdException w:name="Colorful Shading Accent 3" w:semiHidden="0" w:uiPriority="71" w:unhideWhenUsed="0"/>
+    <w:lsdException w:name="Colorful List Accent 3" w:semiHidden="0" w:uiPriority="72" w:unhideWhenUsed="0"/>
+    <w:lsdException w:name="Colorful Grid Accent 3" w:semiHidden="0" w:uiPriority="73" w:unhideWhenUsed="0"/>
+    <w:lsdException w:name="Light Shading Accent 4" w:semiHidden="0" w:uiPriority="60" w:unhideWhenUsed="0"/>
+    <w:lsdException w:name="Light List Accent 4" w:semiHidden="0" w:uiPriority="61" w:unhideWhenUsed="0"/>
+    <w:lsdException w:name="Light Grid Accent 4" w:semiHidden="0" w:uiPriority="62" w:unhideWhenUsed="0"/>
+    <w:lsdException w:name="Medium Shading 1 Accent 4" w:semiHidden="0" w:uiPriority="63" w:unhideWhenUsed="0"/>
+    <w:lsdException w:name="Medium Shading 2 Accent 4" w:semiHidden="0" w:uiPriority="64" w:unhideWhenUsed="0"/>
+    <w:lsdException w:name="Medium List 1 Accent 4" w:semiHidden="0" w:uiPriority="65" w:unhideWhenUsed="0"/>
+    <w:lsdException w:name="Medium List 2 Accent 4" w:semiHidden="0" w:uiPriority="66" w:unhideWhenUsed="0"/>
+    <w:lsdException w:name="Medium Grid 1 Accent 4" w:semiHidden="0" w:uiPriority="67" w:unhideWhenUsed="0"/>
+    <w:lsdException w:name="Medium Grid 2 Accent 4" w:semiHidden="0" w:uiPriority="68" w:unhideWhenUsed="0"/>
+    <w:lsdException w:name="Medium Grid 3 Accent 4" w:semiHidden="0" w:uiPriority="69" w:unhideWhenUsed="0"/>
+    <w:lsdException w:name="Dark List Accent 4" w:semiHidden="0" w:uiPriority="70" w:unhideWhenUsed="0"/>
+    <w:lsdException w:name="Colorful Shading Accent 4" w:semiHidden="0" w:uiPriority="71" w:unhideWhenUsed="0"/>
+    <w:lsdException w:name="Colorful List Accent 4" w:semiHidden="0" w:uiPriority="72" w:unhideWhenUsed="0"/>
+    <w:lsdException w:name="Colorful Grid Accent 4" w:semiHidden="0" w:uiPriority="73" w:unhideWhenUsed="0"/>
+    <w:lsdException w:name="Light Shading Accent 5" w:semiHidden="0" w:uiPriority="60" w:unhideWhenUsed="0"/>
+    <w:lsdException w:name="Light List Accent 5" w:semiHidden="0" w:uiPriority="61" w:unhideWhenUsed="0"/>
+    <w:lsdException w:name="Light Grid Accent 5" w:semiHidden="0" w:uiPriority="62" w:unhideWhenUsed="0"/>
+    <w:lsdException w:name="Medium Shading 1 Accent 5" w:semiHidden="0" w:uiPriority="63" w:unhideWhenUsed="0"/>
+    <w:lsdException w:name="Medium Shading 2 Accent 5" w:semiHidden="0" w:uiPriority="64" w:unhideWhenUsed="0"/>
+    <w:lsdException w:name="Medium List 1 Accent 5" w:semiHidden="0" w:uiPriority="65" w:unhideWhenUsed="0"/>
+    <w:lsdException w:name="Medium List 2 Accent 5" w:semiHidden="0" w:uiPriority="66" w:unhideWhenUsed="0"/>
+    <w:lsdException w:name="Medium Grid 1 Accent 5" w:semiHidden="0" w:uiPriority="67" w:unhideWhenUsed="0"/>
+    <w:lsdException w:name="Medium Grid 2 Accent 5" w:semiHidden="0" w:uiPriority="68" w:unhideWhenUsed="0"/>
+    <w:lsdException w:name="Medium Grid 3 Accent 5" w:semiHidden="0" w:uiPriority="69" w:unhideWhenUsed="0"/>
+    <w:lsdException w:name="Dark List Accent 5" w:semiHidden="0" w:uiPriority="70" w:unhideWhenUsed="0"/>
+    <w:lsdException w:name="Colorful Shading Accent 5" w:semiHidden="0" w:uiPriority="71" w:unhideWhenUsed="0"/>
+    <w:lsdException w:name="Colorful List Accent 5" w:semiHidden="0" w:uiPriority="72" w:unhideWhenUsed="0"/>
+    <w:lsdException w:name="Colorful Grid Accent 5" w:semiHidden="0" w:uiPriority="73" w:unhideWhenUsed="0"/>
+    <w:lsdException w:name="Light Shading Accent 6" w:semiHidden="0" w:uiPriority="60" w:unhideWhenUsed="0"/>
+    <w:lsdException w:name="Light List Accent 6" w:semiHidden="0" w:uiPriority="61" w:unhideWhenUsed="0"/>
+    <w:lsdException w:name="Light Grid Accent 6" w:semiHidden="0" w:uiPriority="62" w:unhideWhenUsed="0"/>
+    <w:lsdException w:name="Medium Shading 1 Accent 6" w:semiHidden="0" w:uiPriority="63" w:unhideWhenUsed="0"/>
+    <w:lsdException w:name="Medium Shading 2 Accent 6" w:semiHidden="0" w:uiPriority="64" w:unhideWhenUsed="0"/>
+    <w:lsdException w:name="Medium List 1 Accent 6" w:semiHidden="0" w:uiPriority="65" w:unhideWhenUsed="0"/>
+    <w:lsdException w:name="Medium List 2 Accent 6" w:semiHidden="0" w:uiPriority="66" w:unhideWhenUsed="0"/>
+    <w:lsdException w:name="Medium Grid 1 Accent 6" w:semiHidden="0" w:uiPriority="67" w:unhideWhenUsed="0"/>
+    <w:lsdException w:name="Medium Grid 2 Accent 6" w:semiHidden="0" w:uiPriority="68" w:unhideWhenUsed="0"/>
+    <w:lsdException w:name="Medium Grid 3 Accent 6" w:semiHidden="0" w:uiPriority="69" w:unhideWhenUsed="0"/>
+    <w:lsdException w:name="Dark List Accent 6" w:semiHidden="0" w:uiPriority="70" w:unhideWhenUsed="0"/>
+    <w:lsdException w:name="Colorful Shading Accent 6" w:semiHidden="0" w:uiPriority="71" w:unhideWhenUsed="0"/>
+    <w:lsdException w:name="Colorful List Accent 6" w:semiHidden="0" w:uiPriority="72" w:unhideWhenUsed="0"/>
+    <w:lsdException w:name="Colorful Grid Accent 6" w:semiHidden="0" w:uiPriority="73" w:unhideWhenUsed="0"/>
+    <w:lsdException w:name="Subtle Emphasis" w:semiHidden="0" w:uiPriority="19" w:unhideWhenUsed="0" w:qFormat="1"/>
+    <w:lsdException w:name="Intense Emphasis" w:semiHidden="0" w:uiPriority="21" w:unhideWhenUsed="0" w:qFormat="1"/>
+    <w:lsdException w:name="Subtle Reference" w:semiHidden="0" w:uiPriority="31" w:unhideWhenUsed="0" w:qFormat="1"/>
+    <w:lsdException w:name="Intense Reference" w:semiHidden="0" w:uiPriority="32" w:unhideWhenUsed="0" w:qFormat="1"/>
+    <w:lsdException w:name="Book Title" w:semiHidden="0" w:uiPriority="33" w:unhideWhenUsed="0" w:qFormat="1"/>
+    <w:lsdException w:name="Bibliography" w:uiPriority="37"/>
+    <w:lsdException w:name="TOC Heading" w:uiPriority="39" w:qFormat="1"/>
   </w:latentStyles>
   <w:style w:type="paragraph" w:default="1" w:styleId="Normal">
     <w:name w:val="Normal"/>
     <w:qFormat/>
+    <w:rsid w:val="00B44443"/>
   </w:style>
   <w:style w:type="character" w:default="1" w:styleId="DefaultParagraphFont">
     <w:name w:val="Default Paragraph Font"/>
-    <w:uiPriority w:val="1"/>
     <w:semiHidden/>
     <w:unhideWhenUsed/>
   </w:style>
   <w:style w:type="table" w:default="1" w:styleId="TableNormal">
     <w:name w:val="Normal Table"/>
-    <w:uiPriority w:val="99"/>
     <w:semiHidden/>
     <w:unhideWhenUsed/>
+    <w:qFormat/>
     <w:tblPr>
       <w:tblInd w:w="0" w:type="dxa"/>
       <w:tblCellMar>
@@ -2103,7 +2270,6 @@
   </w:style>
   <w:style w:type="numbering" w:default="1" w:styleId="NoList">
     <w:name w:val="No List"/>
-    <w:uiPriority w:val="99"/>
     <w:semiHidden/>
     <w:unhideWhenUsed/>
   </w:style>

</xml_diff>